<commit_message>
updated eeld report dlc lab
</commit_message>
<xml_diff>
--- a/DIGITAL LOGIC & CIRCUIT LAB/LAB REPORTS/OEL LAB REPORT/OEL_LAB_REPORT_GROUP_07.docx
+++ b/DIGITAL LOGIC & CIRCUIT LAB/LAB REPORTS/OEL LAB REPORT/OEL_LAB_REPORT_GROUP_07.docx
@@ -4,16 +4,2950 @@
   <w:body>
     <w:p>
       <w:pPr>
-        <w:spacing w:before="120" w:after="120" w:line="360" w:lineRule="auto"/>
-        <w:contextualSpacing/>
-        <w:jc w:val="both"/>
-        <w:rPr>
-          <w:rFonts w:ascii="Times New Roman" w:hAnsi="Times New Roman" w:cs="Times New Roman"/>
-          <w:sz w:val="24"/>
-          <w:szCs w:val="24"/>
-        </w:rPr>
-      </w:pPr>
-      <w:r>
+        <w:rPr>
+          <w:rFonts w:ascii="Times New Roman" w:hAnsi="Times New Roman" w:cs="Times New Roman"/>
+          <w:b/>
+          <w:sz w:val="18"/>
+          <w:szCs w:val="18"/>
+        </w:rPr>
+      </w:pPr>
+      <w:r>
+        <w:rPr>
+          <w:rFonts w:ascii="Times New Roman" w:hAnsi="Times New Roman" w:cs="Times New Roman"/>
+          <w:b/>
+          <w:sz w:val="18"/>
+          <w:szCs w:val="18"/>
+        </w:rPr>
+        <w:t>Marking Rubrics (to be filled by Faculty)</w:t>
+      </w:r>
+    </w:p>
+    <w:tbl>
+      <w:tblPr>
+        <w:tblW w:w="10821" w:type="dxa"/>
+        <w:tblInd w:w="-728" w:type="dxa"/>
+        <w:tblBorders>
+          <w:top w:val="single" w:sz="4" w:space="0" w:color="auto"/>
+          <w:left w:val="single" w:sz="4" w:space="0" w:color="auto"/>
+          <w:bottom w:val="single" w:sz="4" w:space="0" w:color="auto"/>
+          <w:right w:val="single" w:sz="4" w:space="0" w:color="auto"/>
+          <w:insideH w:val="single" w:sz="4" w:space="0" w:color="auto"/>
+          <w:insideV w:val="single" w:sz="4" w:space="0" w:color="auto"/>
+        </w:tblBorders>
+        <w:tblLayout w:type="fixed"/>
+        <w:tblCellMar>
+          <w:left w:w="29" w:type="dxa"/>
+          <w:right w:w="29" w:type="dxa"/>
+        </w:tblCellMar>
+        <w:tblLook w:val="04A0" w:firstRow="1" w:lastRow="0" w:firstColumn="1" w:lastColumn="0" w:noHBand="0" w:noVBand="1"/>
+      </w:tblPr>
+      <w:tblGrid>
+        <w:gridCol w:w="417"/>
+        <w:gridCol w:w="1749"/>
+        <w:gridCol w:w="2523"/>
+        <w:gridCol w:w="2705"/>
+        <w:gridCol w:w="2517"/>
+        <w:gridCol w:w="910"/>
+      </w:tblGrid>
+      <w:tr>
+        <w:trPr>
+          <w:trHeight w:val="618"/>
+        </w:trPr>
+        <w:tc>
+          <w:tcPr>
+            <w:tcW w:w="417" w:type="dxa"/>
+            <w:vAlign w:val="center"/>
+          </w:tcPr>
+          <w:p>
+            <w:pPr>
+              <w:pStyle w:val="Default"/>
+              <w:ind w:left="0" w:firstLine="0"/>
+              <w:rPr>
+                <w:rFonts w:ascii="Times New Roman" w:hAnsi="Times New Roman" w:cs="Times New Roman"/>
+                <w:b/>
+                <w:color w:val="auto"/>
+                <w:sz w:val="18"/>
+                <w:szCs w:val="18"/>
+              </w:rPr>
+            </w:pPr>
+          </w:p>
+        </w:tc>
+        <w:tc>
+          <w:tcPr>
+            <w:tcW w:w="1749" w:type="dxa"/>
+            <w:shd w:val="clear" w:color="auto" w:fill="auto"/>
+            <w:noWrap/>
+            <w:vAlign w:val="center"/>
+          </w:tcPr>
+          <w:p>
+            <w:pPr>
+              <w:pStyle w:val="Default"/>
+              <w:ind w:left="0" w:firstLine="0"/>
+              <w:jc w:val="center"/>
+              <w:rPr>
+                <w:rFonts w:ascii="Times New Roman" w:hAnsi="Times New Roman" w:cs="Times New Roman"/>
+                <w:b/>
+                <w:color w:val="auto"/>
+                <w:sz w:val="18"/>
+                <w:szCs w:val="18"/>
+              </w:rPr>
+            </w:pPr>
+            <w:r>
+              <w:rPr>
+                <w:rFonts w:ascii="Times New Roman" w:hAnsi="Times New Roman" w:cs="Times New Roman"/>
+                <w:b/>
+                <w:color w:val="auto"/>
+                <w:sz w:val="18"/>
+                <w:szCs w:val="18"/>
+              </w:rPr>
+              <w:t>Objectives</w:t>
+            </w:r>
+          </w:p>
+        </w:tc>
+        <w:tc>
+          <w:tcPr>
+            <w:tcW w:w="2523" w:type="dxa"/>
+            <w:shd w:val="clear" w:color="auto" w:fill="auto"/>
+            <w:noWrap/>
+            <w:vAlign w:val="center"/>
+          </w:tcPr>
+          <w:p>
+            <w:pPr>
+              <w:pStyle w:val="Default"/>
+              <w:ind w:left="0" w:firstLine="0"/>
+              <w:jc w:val="center"/>
+              <w:rPr>
+                <w:rFonts w:ascii="Times New Roman" w:hAnsi="Times New Roman" w:cs="Times New Roman"/>
+                <w:b/>
+                <w:color w:val="auto"/>
+                <w:sz w:val="18"/>
+                <w:szCs w:val="18"/>
+              </w:rPr>
+            </w:pPr>
+            <w:r>
+              <w:rPr>
+                <w:rFonts w:ascii="Times New Roman" w:hAnsi="Times New Roman" w:cs="Times New Roman"/>
+                <w:b/>
+                <w:color w:val="auto"/>
+                <w:sz w:val="18"/>
+                <w:szCs w:val="18"/>
+              </w:rPr>
+              <w:t>Unsatisfactory (0-1)</w:t>
+            </w:r>
+          </w:p>
+        </w:tc>
+        <w:tc>
+          <w:tcPr>
+            <w:tcW w:w="2705" w:type="dxa"/>
+            <w:shd w:val="clear" w:color="auto" w:fill="auto"/>
+            <w:noWrap/>
+            <w:vAlign w:val="center"/>
+          </w:tcPr>
+          <w:p>
+            <w:pPr>
+              <w:pStyle w:val="Default"/>
+              <w:ind w:left="0" w:firstLine="0"/>
+              <w:jc w:val="center"/>
+              <w:rPr>
+                <w:rFonts w:ascii="Times New Roman" w:hAnsi="Times New Roman" w:cs="Times New Roman"/>
+                <w:b/>
+                <w:color w:val="auto"/>
+                <w:sz w:val="18"/>
+                <w:szCs w:val="18"/>
+              </w:rPr>
+            </w:pPr>
+            <w:r>
+              <w:rPr>
+                <w:rFonts w:ascii="Times New Roman" w:hAnsi="Times New Roman" w:cs="Times New Roman"/>
+                <w:b/>
+                <w:color w:val="auto"/>
+                <w:sz w:val="18"/>
+                <w:szCs w:val="18"/>
+              </w:rPr>
+              <w:t>Good (2-3)</w:t>
+            </w:r>
+          </w:p>
+        </w:tc>
+        <w:tc>
+          <w:tcPr>
+            <w:tcW w:w="2517" w:type="dxa"/>
+            <w:shd w:val="clear" w:color="auto" w:fill="auto"/>
+            <w:noWrap/>
+            <w:vAlign w:val="center"/>
+          </w:tcPr>
+          <w:p>
+            <w:pPr>
+              <w:pStyle w:val="Default"/>
+              <w:ind w:left="0" w:firstLine="0"/>
+              <w:jc w:val="center"/>
+              <w:rPr>
+                <w:rFonts w:ascii="Times New Roman" w:hAnsi="Times New Roman" w:cs="Times New Roman"/>
+                <w:b/>
+                <w:color w:val="auto"/>
+                <w:sz w:val="18"/>
+                <w:szCs w:val="18"/>
+              </w:rPr>
+            </w:pPr>
+            <w:r>
+              <w:rPr>
+                <w:rFonts w:ascii="Times New Roman" w:hAnsi="Times New Roman" w:cs="Times New Roman"/>
+                <w:b/>
+                <w:color w:val="auto"/>
+                <w:sz w:val="18"/>
+                <w:szCs w:val="18"/>
+              </w:rPr>
+              <w:t>Excellent (4-5)</w:t>
+            </w:r>
+          </w:p>
+        </w:tc>
+        <w:tc>
+          <w:tcPr>
+            <w:tcW w:w="909" w:type="dxa"/>
+            <w:shd w:val="clear" w:color="auto" w:fill="auto"/>
+            <w:vAlign w:val="center"/>
+          </w:tcPr>
+          <w:p>
+            <w:pPr>
+              <w:pStyle w:val="Default"/>
+              <w:ind w:left="0" w:firstLine="0"/>
+              <w:jc w:val="center"/>
+              <w:rPr>
+                <w:rFonts w:ascii="Times New Roman" w:hAnsi="Times New Roman" w:cs="Times New Roman"/>
+                <w:b/>
+                <w:color w:val="auto"/>
+                <w:sz w:val="18"/>
+                <w:szCs w:val="18"/>
+              </w:rPr>
+            </w:pPr>
+            <w:r>
+              <w:rPr>
+                <w:rFonts w:ascii="Times New Roman" w:hAnsi="Times New Roman" w:cs="Times New Roman"/>
+                <w:b/>
+                <w:color w:val="auto"/>
+                <w:sz w:val="18"/>
+                <w:szCs w:val="18"/>
+              </w:rPr>
+              <w:t>Marks</w:t>
+            </w:r>
+          </w:p>
+        </w:tc>
+      </w:tr>
+      <w:tr>
+        <w:trPr>
+          <w:trHeight w:val="713"/>
+        </w:trPr>
+        <w:tc>
+          <w:tcPr>
+            <w:tcW w:w="417" w:type="dxa"/>
+            <w:vMerge w:val="restart"/>
+            <w:textDirection w:val="btLr"/>
+            <w:vAlign w:val="center"/>
+          </w:tcPr>
+          <w:p>
+            <w:pPr>
+              <w:contextualSpacing/>
+              <w:jc w:val="center"/>
+              <w:rPr>
+                <w:rFonts w:ascii="Times New Roman" w:hAnsi="Times New Roman" w:cs="Times New Roman"/>
+                <w:b/>
+                <w:bCs/>
+                <w:sz w:val="18"/>
+                <w:szCs w:val="18"/>
+              </w:rPr>
+            </w:pPr>
+            <w:r>
+              <w:rPr>
+                <w:rFonts w:ascii="Times New Roman" w:hAnsi="Times New Roman" w:cs="Times New Roman"/>
+                <w:b/>
+                <w:bCs/>
+                <w:sz w:val="18"/>
+                <w:szCs w:val="18"/>
+              </w:rPr>
+              <w:t>Reports (10)</w:t>
+            </w:r>
+          </w:p>
+        </w:tc>
+        <w:tc>
+          <w:tcPr>
+            <w:tcW w:w="1749" w:type="dxa"/>
+            <w:shd w:val="clear" w:color="auto" w:fill="auto"/>
+            <w:vAlign w:val="center"/>
+          </w:tcPr>
+          <w:p>
+            <w:pPr>
+              <w:contextualSpacing/>
+              <w:jc w:val="center"/>
+              <w:rPr>
+                <w:rFonts w:ascii="Times New Roman" w:hAnsi="Times New Roman" w:cs="Times New Roman"/>
+                <w:b/>
+                <w:bCs/>
+                <w:sz w:val="18"/>
+                <w:szCs w:val="18"/>
+              </w:rPr>
+            </w:pPr>
+            <w:r>
+              <w:rPr>
+                <w:rFonts w:ascii="Times New Roman" w:hAnsi="Times New Roman" w:cs="Times New Roman"/>
+                <w:b/>
+                <w:bCs/>
+                <w:sz w:val="18"/>
+                <w:szCs w:val="18"/>
+              </w:rPr>
+              <w:t>Identify experiment goals</w:t>
+            </w:r>
+          </w:p>
+        </w:tc>
+        <w:tc>
+          <w:tcPr>
+            <w:tcW w:w="2523" w:type="dxa"/>
+            <w:shd w:val="clear" w:color="auto" w:fill="auto"/>
+          </w:tcPr>
+          <w:p>
+            <w:pPr>
+              <w:contextualSpacing/>
+              <w:rPr>
+                <w:rFonts w:ascii="Times New Roman" w:hAnsi="Times New Roman" w:cs="Times New Roman"/>
+                <w:sz w:val="18"/>
+                <w:szCs w:val="18"/>
+              </w:rPr>
+            </w:pPr>
+            <w:r>
+              <w:rPr>
+                <w:rFonts w:ascii="Times New Roman" w:hAnsi="Times New Roman" w:cs="Times New Roman"/>
+                <w:sz w:val="18"/>
+                <w:szCs w:val="18"/>
+              </w:rPr>
+              <w:t>Cannot identify goals</w:t>
+            </w:r>
+          </w:p>
+        </w:tc>
+        <w:tc>
+          <w:tcPr>
+            <w:tcW w:w="2705" w:type="dxa"/>
+            <w:shd w:val="clear" w:color="auto" w:fill="auto"/>
+          </w:tcPr>
+          <w:p>
+            <w:pPr>
+              <w:contextualSpacing/>
+              <w:rPr>
+                <w:rFonts w:ascii="Times New Roman" w:hAnsi="Times New Roman" w:cs="Times New Roman"/>
+                <w:sz w:val="18"/>
+                <w:szCs w:val="18"/>
+              </w:rPr>
+            </w:pPr>
+            <w:r>
+              <w:rPr>
+                <w:rFonts w:ascii="Times New Roman" w:hAnsi="Times New Roman" w:cs="Times New Roman"/>
+                <w:sz w:val="18"/>
+                <w:szCs w:val="18"/>
+              </w:rPr>
+              <w:t>Can identify some goals but unable to draw adequate hypothesis</w:t>
+            </w:r>
+          </w:p>
+        </w:tc>
+        <w:tc>
+          <w:tcPr>
+            <w:tcW w:w="2517" w:type="dxa"/>
+            <w:shd w:val="clear" w:color="auto" w:fill="auto"/>
+          </w:tcPr>
+          <w:p>
+            <w:pPr>
+              <w:contextualSpacing/>
+              <w:rPr>
+                <w:rFonts w:ascii="Times New Roman" w:hAnsi="Times New Roman" w:cs="Times New Roman"/>
+                <w:sz w:val="18"/>
+                <w:szCs w:val="18"/>
+              </w:rPr>
+            </w:pPr>
+            <w:r>
+              <w:rPr>
+                <w:rFonts w:ascii="Times New Roman" w:hAnsi="Times New Roman" w:cs="Times New Roman"/>
+                <w:sz w:val="18"/>
+                <w:szCs w:val="18"/>
+              </w:rPr>
+              <w:t>Can identify necessary and</w:t>
+            </w:r>
+          </w:p>
+          <w:p>
+            <w:pPr>
+              <w:contextualSpacing/>
+              <w:rPr>
+                <w:rFonts w:ascii="Times New Roman" w:hAnsi="Times New Roman" w:cs="Times New Roman"/>
+                <w:sz w:val="18"/>
+                <w:szCs w:val="18"/>
+              </w:rPr>
+            </w:pPr>
+            <w:r>
+              <w:rPr>
+                <w:rFonts w:ascii="Times New Roman" w:hAnsi="Times New Roman" w:cs="Times New Roman"/>
+                <w:sz w:val="18"/>
+                <w:szCs w:val="18"/>
+              </w:rPr>
+              <w:t>sufficient goals</w:t>
+            </w:r>
+          </w:p>
+        </w:tc>
+        <w:tc>
+          <w:tcPr>
+            <w:tcW w:w="909" w:type="dxa"/>
+            <w:shd w:val="clear" w:color="auto" w:fill="auto"/>
+            <w:vAlign w:val="center"/>
+          </w:tcPr>
+          <w:p>
+            <w:pPr>
+              <w:contextualSpacing/>
+              <w:rPr>
+                <w:rFonts w:ascii="Times New Roman" w:hAnsi="Times New Roman" w:cs="Times New Roman"/>
+                <w:sz w:val="18"/>
+                <w:szCs w:val="18"/>
+              </w:rPr>
+            </w:pPr>
+          </w:p>
+        </w:tc>
+      </w:tr>
+      <w:tr>
+        <w:trPr>
+          <w:trHeight w:val="978"/>
+        </w:trPr>
+        <w:tc>
+          <w:tcPr>
+            <w:tcW w:w="417" w:type="dxa"/>
+            <w:vMerge/>
+            <w:vAlign w:val="center"/>
+          </w:tcPr>
+          <w:p>
+            <w:pPr>
+              <w:contextualSpacing/>
+              <w:jc w:val="center"/>
+              <w:rPr>
+                <w:rFonts w:ascii="Times New Roman" w:hAnsi="Times New Roman" w:cs="Times New Roman"/>
+                <w:b/>
+                <w:bCs/>
+                <w:sz w:val="18"/>
+                <w:szCs w:val="18"/>
+              </w:rPr>
+            </w:pPr>
+          </w:p>
+        </w:tc>
+        <w:tc>
+          <w:tcPr>
+            <w:tcW w:w="1749" w:type="dxa"/>
+            <w:shd w:val="clear" w:color="auto" w:fill="auto"/>
+            <w:vAlign w:val="center"/>
+          </w:tcPr>
+          <w:p>
+            <w:pPr>
+              <w:contextualSpacing/>
+              <w:jc w:val="center"/>
+              <w:rPr>
+                <w:rFonts w:ascii="Times New Roman" w:hAnsi="Times New Roman" w:cs="Times New Roman"/>
+                <w:b/>
+                <w:bCs/>
+                <w:sz w:val="18"/>
+                <w:szCs w:val="18"/>
+                <w:highlight w:val="yellow"/>
+              </w:rPr>
+            </w:pPr>
+            <w:r>
+              <w:rPr>
+                <w:rFonts w:ascii="Times New Roman" w:hAnsi="Times New Roman" w:cs="Times New Roman"/>
+                <w:b/>
+                <w:bCs/>
+                <w:sz w:val="18"/>
+                <w:szCs w:val="18"/>
+              </w:rPr>
+              <w:t>Setup of experiment</w:t>
+            </w:r>
+          </w:p>
+        </w:tc>
+        <w:tc>
+          <w:tcPr>
+            <w:tcW w:w="2523" w:type="dxa"/>
+            <w:shd w:val="clear" w:color="auto" w:fill="auto"/>
+          </w:tcPr>
+          <w:p>
+            <w:pPr>
+              <w:contextualSpacing/>
+              <w:rPr>
+                <w:rFonts w:ascii="Times New Roman" w:hAnsi="Times New Roman" w:cs="Times New Roman"/>
+                <w:sz w:val="18"/>
+                <w:szCs w:val="18"/>
+                <w:highlight w:val="yellow"/>
+              </w:rPr>
+            </w:pPr>
+            <w:r>
+              <w:rPr>
+                <w:rFonts w:ascii="Times New Roman" w:hAnsi="Times New Roman" w:cs="Times New Roman"/>
+                <w:sz w:val="18"/>
+                <w:szCs w:val="18"/>
+              </w:rPr>
+              <w:t>Cannot setup experiment without support</w:t>
+            </w:r>
+          </w:p>
+        </w:tc>
+        <w:tc>
+          <w:tcPr>
+            <w:tcW w:w="2705" w:type="dxa"/>
+            <w:shd w:val="clear" w:color="auto" w:fill="auto"/>
+          </w:tcPr>
+          <w:p>
+            <w:pPr>
+              <w:contextualSpacing/>
+              <w:rPr>
+                <w:rFonts w:ascii="Times New Roman" w:hAnsi="Times New Roman" w:cs="Times New Roman"/>
+                <w:sz w:val="18"/>
+                <w:szCs w:val="18"/>
+              </w:rPr>
+            </w:pPr>
+            <w:r>
+              <w:rPr>
+                <w:rFonts w:ascii="Times New Roman" w:hAnsi="Times New Roman" w:cs="Times New Roman"/>
+                <w:sz w:val="18"/>
+                <w:szCs w:val="18"/>
+              </w:rPr>
+              <w:t>Can setup some of the portions of</w:t>
+            </w:r>
+          </w:p>
+          <w:p>
+            <w:pPr>
+              <w:contextualSpacing/>
+              <w:rPr>
+                <w:rFonts w:ascii="Times New Roman" w:hAnsi="Times New Roman" w:cs="Times New Roman"/>
+                <w:sz w:val="18"/>
+                <w:szCs w:val="18"/>
+                <w:highlight w:val="yellow"/>
+              </w:rPr>
+            </w:pPr>
+            <w:r>
+              <w:rPr>
+                <w:rFonts w:ascii="Times New Roman" w:hAnsi="Times New Roman" w:cs="Times New Roman"/>
+                <w:sz w:val="18"/>
+                <w:szCs w:val="18"/>
+              </w:rPr>
+              <w:t>experiment without support</w:t>
+            </w:r>
+          </w:p>
+        </w:tc>
+        <w:tc>
+          <w:tcPr>
+            <w:tcW w:w="2517" w:type="dxa"/>
+            <w:shd w:val="clear" w:color="auto" w:fill="auto"/>
+          </w:tcPr>
+          <w:p>
+            <w:pPr>
+              <w:contextualSpacing/>
+              <w:rPr>
+                <w:rFonts w:ascii="Times New Roman" w:hAnsi="Times New Roman" w:cs="Times New Roman"/>
+                <w:sz w:val="18"/>
+                <w:szCs w:val="18"/>
+              </w:rPr>
+            </w:pPr>
+            <w:r>
+              <w:rPr>
+                <w:rFonts w:ascii="Times New Roman" w:hAnsi="Times New Roman" w:cs="Times New Roman"/>
+                <w:sz w:val="18"/>
+                <w:szCs w:val="18"/>
+              </w:rPr>
+              <w:t xml:space="preserve">Can setup the whole </w:t>
+            </w:r>
+            <w:proofErr w:type="gramStart"/>
+            <w:r>
+              <w:rPr>
+                <w:rFonts w:ascii="Times New Roman" w:hAnsi="Times New Roman" w:cs="Times New Roman"/>
+                <w:sz w:val="18"/>
+                <w:szCs w:val="18"/>
+              </w:rPr>
+              <w:t>experiment</w:t>
+            </w:r>
+            <w:proofErr w:type="gramEnd"/>
+          </w:p>
+          <w:p>
+            <w:pPr>
+              <w:contextualSpacing/>
+              <w:rPr>
+                <w:rFonts w:ascii="Times New Roman" w:hAnsi="Times New Roman" w:cs="Times New Roman"/>
+                <w:sz w:val="18"/>
+                <w:szCs w:val="18"/>
+                <w:highlight w:val="yellow"/>
+              </w:rPr>
+            </w:pPr>
+            <w:r>
+              <w:rPr>
+                <w:rFonts w:ascii="Times New Roman" w:hAnsi="Times New Roman" w:cs="Times New Roman"/>
+                <w:sz w:val="18"/>
+                <w:szCs w:val="18"/>
+              </w:rPr>
+              <w:t>without support</w:t>
+            </w:r>
+          </w:p>
+        </w:tc>
+        <w:tc>
+          <w:tcPr>
+            <w:tcW w:w="909" w:type="dxa"/>
+            <w:shd w:val="clear" w:color="auto" w:fill="auto"/>
+            <w:vAlign w:val="center"/>
+          </w:tcPr>
+          <w:p>
+            <w:pPr>
+              <w:contextualSpacing/>
+              <w:rPr>
+                <w:rFonts w:ascii="Times New Roman" w:hAnsi="Times New Roman" w:cs="Times New Roman"/>
+                <w:sz w:val="18"/>
+                <w:szCs w:val="18"/>
+              </w:rPr>
+            </w:pPr>
+          </w:p>
+        </w:tc>
+      </w:tr>
+      <w:tr>
+        <w:trPr>
+          <w:trHeight w:val="846"/>
+        </w:trPr>
+        <w:tc>
+          <w:tcPr>
+            <w:tcW w:w="417" w:type="dxa"/>
+            <w:vMerge/>
+            <w:vAlign w:val="center"/>
+          </w:tcPr>
+          <w:p>
+            <w:pPr>
+              <w:contextualSpacing/>
+              <w:jc w:val="center"/>
+              <w:rPr>
+                <w:rFonts w:ascii="Times New Roman" w:hAnsi="Times New Roman" w:cs="Times New Roman"/>
+                <w:b/>
+                <w:bCs/>
+                <w:sz w:val="18"/>
+                <w:szCs w:val="18"/>
+              </w:rPr>
+            </w:pPr>
+          </w:p>
+        </w:tc>
+        <w:tc>
+          <w:tcPr>
+            <w:tcW w:w="1749" w:type="dxa"/>
+            <w:shd w:val="clear" w:color="auto" w:fill="auto"/>
+            <w:vAlign w:val="center"/>
+          </w:tcPr>
+          <w:p>
+            <w:pPr>
+              <w:contextualSpacing/>
+              <w:jc w:val="center"/>
+              <w:rPr>
+                <w:rFonts w:ascii="Times New Roman" w:hAnsi="Times New Roman" w:cs="Times New Roman"/>
+                <w:b/>
+                <w:bCs/>
+                <w:sz w:val="18"/>
+                <w:szCs w:val="18"/>
+                <w:highlight w:val="yellow"/>
+              </w:rPr>
+            </w:pPr>
+            <w:r>
+              <w:rPr>
+                <w:rFonts w:ascii="Times New Roman" w:hAnsi="Times New Roman" w:cs="Times New Roman"/>
+                <w:b/>
+                <w:bCs/>
+                <w:sz w:val="18"/>
+                <w:szCs w:val="18"/>
+              </w:rPr>
+              <w:t>Take organized and accurate measurement</w:t>
+            </w:r>
+          </w:p>
+        </w:tc>
+        <w:tc>
+          <w:tcPr>
+            <w:tcW w:w="2523" w:type="dxa"/>
+            <w:shd w:val="clear" w:color="auto" w:fill="auto"/>
+          </w:tcPr>
+          <w:p>
+            <w:pPr>
+              <w:contextualSpacing/>
+              <w:rPr>
+                <w:rFonts w:ascii="Times New Roman" w:hAnsi="Times New Roman" w:cs="Times New Roman"/>
+                <w:sz w:val="18"/>
+                <w:szCs w:val="18"/>
+                <w:highlight w:val="yellow"/>
+              </w:rPr>
+            </w:pPr>
+            <w:r>
+              <w:rPr>
+                <w:rFonts w:ascii="Times New Roman" w:hAnsi="Times New Roman" w:cs="Times New Roman"/>
+                <w:sz w:val="18"/>
+                <w:szCs w:val="18"/>
+              </w:rPr>
+              <w:t>Cannot take measurements</w:t>
+            </w:r>
+          </w:p>
+        </w:tc>
+        <w:tc>
+          <w:tcPr>
+            <w:tcW w:w="2705" w:type="dxa"/>
+            <w:shd w:val="clear" w:color="auto" w:fill="auto"/>
+          </w:tcPr>
+          <w:p>
+            <w:pPr>
+              <w:contextualSpacing/>
+              <w:rPr>
+                <w:rFonts w:ascii="Times New Roman" w:hAnsi="Times New Roman" w:cs="Times New Roman"/>
+                <w:sz w:val="18"/>
+                <w:szCs w:val="18"/>
+              </w:rPr>
+            </w:pPr>
+            <w:r>
+              <w:rPr>
+                <w:rFonts w:ascii="Times New Roman" w:hAnsi="Times New Roman" w:cs="Times New Roman"/>
+                <w:sz w:val="18"/>
+                <w:szCs w:val="18"/>
+              </w:rPr>
+              <w:t xml:space="preserve">Can take measurements but </w:t>
+            </w:r>
+            <w:proofErr w:type="gramStart"/>
+            <w:r>
+              <w:rPr>
+                <w:rFonts w:ascii="Times New Roman" w:hAnsi="Times New Roman" w:cs="Times New Roman"/>
+                <w:sz w:val="18"/>
+                <w:szCs w:val="18"/>
+              </w:rPr>
+              <w:t>inaccurately</w:t>
+            </w:r>
+            <w:proofErr w:type="gramEnd"/>
+          </w:p>
+          <w:p>
+            <w:pPr>
+              <w:contextualSpacing/>
+              <w:rPr>
+                <w:rFonts w:ascii="Times New Roman" w:hAnsi="Times New Roman" w:cs="Times New Roman"/>
+                <w:sz w:val="18"/>
+                <w:szCs w:val="18"/>
+                <w:highlight w:val="yellow"/>
+              </w:rPr>
+            </w:pPr>
+          </w:p>
+        </w:tc>
+        <w:tc>
+          <w:tcPr>
+            <w:tcW w:w="2517" w:type="dxa"/>
+            <w:shd w:val="clear" w:color="auto" w:fill="auto"/>
+          </w:tcPr>
+          <w:p>
+            <w:pPr>
+              <w:contextualSpacing/>
+              <w:rPr>
+                <w:rFonts w:ascii="Times New Roman" w:hAnsi="Times New Roman" w:cs="Times New Roman"/>
+                <w:sz w:val="18"/>
+                <w:szCs w:val="18"/>
+              </w:rPr>
+            </w:pPr>
+            <w:r>
+              <w:rPr>
+                <w:rFonts w:ascii="Times New Roman" w:hAnsi="Times New Roman" w:cs="Times New Roman"/>
+                <w:sz w:val="18"/>
+                <w:szCs w:val="18"/>
+              </w:rPr>
+              <w:t xml:space="preserve">Can take organized and </w:t>
+            </w:r>
+            <w:proofErr w:type="gramStart"/>
+            <w:r>
+              <w:rPr>
+                <w:rFonts w:ascii="Times New Roman" w:hAnsi="Times New Roman" w:cs="Times New Roman"/>
+                <w:sz w:val="18"/>
+                <w:szCs w:val="18"/>
+              </w:rPr>
+              <w:t>accurate</w:t>
+            </w:r>
+            <w:proofErr w:type="gramEnd"/>
+          </w:p>
+          <w:p>
+            <w:pPr>
+              <w:contextualSpacing/>
+              <w:rPr>
+                <w:rFonts w:ascii="Times New Roman" w:hAnsi="Times New Roman" w:cs="Times New Roman"/>
+                <w:sz w:val="18"/>
+                <w:szCs w:val="18"/>
+                <w:highlight w:val="yellow"/>
+              </w:rPr>
+            </w:pPr>
+            <w:r>
+              <w:rPr>
+                <w:rFonts w:ascii="Times New Roman" w:hAnsi="Times New Roman" w:cs="Times New Roman"/>
+                <w:sz w:val="18"/>
+                <w:szCs w:val="18"/>
+              </w:rPr>
+              <w:t>measurements</w:t>
+            </w:r>
+          </w:p>
+        </w:tc>
+        <w:tc>
+          <w:tcPr>
+            <w:tcW w:w="909" w:type="dxa"/>
+            <w:shd w:val="clear" w:color="auto" w:fill="auto"/>
+            <w:vAlign w:val="center"/>
+          </w:tcPr>
+          <w:p>
+            <w:pPr>
+              <w:contextualSpacing/>
+              <w:rPr>
+                <w:rFonts w:ascii="Times New Roman" w:hAnsi="Times New Roman" w:cs="Times New Roman"/>
+                <w:sz w:val="18"/>
+                <w:szCs w:val="18"/>
+              </w:rPr>
+            </w:pPr>
+          </w:p>
+        </w:tc>
+      </w:tr>
+      <w:tr>
+        <w:trPr>
+          <w:trHeight w:val="913"/>
+        </w:trPr>
+        <w:tc>
+          <w:tcPr>
+            <w:tcW w:w="417" w:type="dxa"/>
+            <w:vMerge/>
+            <w:vAlign w:val="center"/>
+          </w:tcPr>
+          <w:p>
+            <w:pPr>
+              <w:contextualSpacing/>
+              <w:jc w:val="center"/>
+              <w:rPr>
+                <w:rFonts w:ascii="Times New Roman" w:hAnsi="Times New Roman" w:cs="Times New Roman"/>
+                <w:b/>
+                <w:bCs/>
+                <w:sz w:val="18"/>
+                <w:szCs w:val="18"/>
+              </w:rPr>
+            </w:pPr>
+          </w:p>
+        </w:tc>
+        <w:tc>
+          <w:tcPr>
+            <w:tcW w:w="1749" w:type="dxa"/>
+            <w:shd w:val="clear" w:color="auto" w:fill="auto"/>
+            <w:vAlign w:val="center"/>
+          </w:tcPr>
+          <w:p>
+            <w:pPr>
+              <w:contextualSpacing/>
+              <w:jc w:val="center"/>
+              <w:rPr>
+                <w:rFonts w:ascii="Times New Roman" w:hAnsi="Times New Roman" w:cs="Times New Roman"/>
+                <w:b/>
+                <w:bCs/>
+                <w:sz w:val="18"/>
+                <w:szCs w:val="18"/>
+              </w:rPr>
+            </w:pPr>
+            <w:r>
+              <w:rPr>
+                <w:rFonts w:ascii="Times New Roman" w:hAnsi="Times New Roman" w:cs="Times New Roman"/>
+                <w:b/>
+                <w:bCs/>
+                <w:sz w:val="18"/>
+                <w:szCs w:val="18"/>
+              </w:rPr>
+              <w:t>Summarize findings and compare actual to expected results</w:t>
+            </w:r>
+          </w:p>
+        </w:tc>
+        <w:tc>
+          <w:tcPr>
+            <w:tcW w:w="2523" w:type="dxa"/>
+            <w:shd w:val="clear" w:color="auto" w:fill="auto"/>
+          </w:tcPr>
+          <w:p>
+            <w:pPr>
+              <w:contextualSpacing/>
+              <w:rPr>
+                <w:rFonts w:ascii="Times New Roman" w:hAnsi="Times New Roman" w:cs="Times New Roman"/>
+                <w:sz w:val="18"/>
+                <w:szCs w:val="18"/>
+              </w:rPr>
+            </w:pPr>
+            <w:r>
+              <w:rPr>
+                <w:rFonts w:ascii="Times New Roman" w:hAnsi="Times New Roman" w:cs="Times New Roman"/>
+                <w:sz w:val="18"/>
+                <w:szCs w:val="18"/>
+              </w:rPr>
+              <w:t>Cannot summarize or compare findings to expected results</w:t>
+            </w:r>
+          </w:p>
+        </w:tc>
+        <w:tc>
+          <w:tcPr>
+            <w:tcW w:w="2705" w:type="dxa"/>
+            <w:shd w:val="clear" w:color="auto" w:fill="auto"/>
+          </w:tcPr>
+          <w:p>
+            <w:pPr>
+              <w:contextualSpacing/>
+              <w:rPr>
+                <w:rFonts w:ascii="Times New Roman" w:hAnsi="Times New Roman" w:cs="Times New Roman"/>
+                <w:sz w:val="18"/>
+                <w:szCs w:val="18"/>
+              </w:rPr>
+            </w:pPr>
+            <w:r>
+              <w:rPr>
+                <w:rFonts w:ascii="Times New Roman" w:hAnsi="Times New Roman" w:cs="Times New Roman"/>
+                <w:sz w:val="18"/>
+                <w:szCs w:val="18"/>
+              </w:rPr>
+              <w:t>Summarize finding in an incomplete way</w:t>
+            </w:r>
+          </w:p>
+        </w:tc>
+        <w:tc>
+          <w:tcPr>
+            <w:tcW w:w="2517" w:type="dxa"/>
+            <w:shd w:val="clear" w:color="auto" w:fill="auto"/>
+          </w:tcPr>
+          <w:p>
+            <w:pPr>
+              <w:contextualSpacing/>
+              <w:rPr>
+                <w:rFonts w:ascii="Times New Roman" w:hAnsi="Times New Roman" w:cs="Times New Roman"/>
+                <w:sz w:val="18"/>
+                <w:szCs w:val="18"/>
+              </w:rPr>
+            </w:pPr>
+            <w:r>
+              <w:rPr>
+                <w:rFonts w:ascii="Times New Roman" w:hAnsi="Times New Roman" w:cs="Times New Roman"/>
+                <w:sz w:val="18"/>
+                <w:szCs w:val="18"/>
+              </w:rPr>
+              <w:t>Summarize finding in a complete way</w:t>
+            </w:r>
+          </w:p>
+        </w:tc>
+        <w:tc>
+          <w:tcPr>
+            <w:tcW w:w="909" w:type="dxa"/>
+            <w:shd w:val="clear" w:color="auto" w:fill="auto"/>
+            <w:vAlign w:val="center"/>
+          </w:tcPr>
+          <w:p>
+            <w:pPr>
+              <w:contextualSpacing/>
+              <w:rPr>
+                <w:rFonts w:ascii="Times New Roman" w:hAnsi="Times New Roman" w:cs="Times New Roman"/>
+                <w:sz w:val="18"/>
+                <w:szCs w:val="18"/>
+              </w:rPr>
+            </w:pPr>
+          </w:p>
+        </w:tc>
+      </w:tr>
+      <w:tr>
+        <w:trPr>
+          <w:trHeight w:val="581"/>
+        </w:trPr>
+        <w:tc>
+          <w:tcPr>
+            <w:tcW w:w="417" w:type="dxa"/>
+            <w:vMerge w:val="restart"/>
+            <w:textDirection w:val="btLr"/>
+            <w:vAlign w:val="center"/>
+          </w:tcPr>
+          <w:p>
+            <w:pPr>
+              <w:contextualSpacing/>
+              <w:jc w:val="center"/>
+              <w:rPr>
+                <w:rFonts w:ascii="Times New Roman" w:hAnsi="Times New Roman" w:cs="Times New Roman"/>
+                <w:b/>
+                <w:bCs/>
+                <w:sz w:val="18"/>
+                <w:szCs w:val="18"/>
+              </w:rPr>
+            </w:pPr>
+            <w:r>
+              <w:rPr>
+                <w:rFonts w:ascii="Times New Roman" w:hAnsi="Times New Roman" w:cs="Times New Roman"/>
+                <w:b/>
+                <w:bCs/>
+                <w:sz w:val="18"/>
+                <w:szCs w:val="18"/>
+              </w:rPr>
+              <w:t>Demonstration (10)</w:t>
+            </w:r>
+          </w:p>
+        </w:tc>
+        <w:tc>
+          <w:tcPr>
+            <w:tcW w:w="1749" w:type="dxa"/>
+            <w:shd w:val="clear" w:color="auto" w:fill="auto"/>
+            <w:vAlign w:val="center"/>
+          </w:tcPr>
+          <w:p>
+            <w:pPr>
+              <w:contextualSpacing/>
+              <w:jc w:val="center"/>
+              <w:rPr>
+                <w:rFonts w:ascii="Times New Roman" w:hAnsi="Times New Roman" w:cs="Times New Roman"/>
+                <w:b/>
+                <w:bCs/>
+                <w:sz w:val="18"/>
+                <w:szCs w:val="18"/>
+              </w:rPr>
+            </w:pPr>
+            <w:r>
+              <w:rPr>
+                <w:rFonts w:ascii="Times New Roman" w:hAnsi="Times New Roman" w:cs="Times New Roman"/>
+                <w:b/>
+                <w:bCs/>
+                <w:sz w:val="18"/>
+                <w:szCs w:val="18"/>
+              </w:rPr>
+              <w:t>Observation 1</w:t>
+            </w:r>
+          </w:p>
+        </w:tc>
+        <w:tc>
+          <w:tcPr>
+            <w:tcW w:w="2523" w:type="dxa"/>
+            <w:shd w:val="clear" w:color="auto" w:fill="auto"/>
+          </w:tcPr>
+          <w:p>
+            <w:pPr>
+              <w:contextualSpacing/>
+              <w:rPr>
+                <w:rFonts w:ascii="Times New Roman" w:hAnsi="Times New Roman" w:cs="Times New Roman"/>
+                <w:sz w:val="18"/>
+                <w:szCs w:val="18"/>
+              </w:rPr>
+            </w:pPr>
+            <w:r>
+              <w:rPr>
+                <w:rFonts w:ascii="Times New Roman" w:hAnsi="Times New Roman" w:cs="Times New Roman"/>
+                <w:sz w:val="18"/>
+                <w:szCs w:val="18"/>
+              </w:rPr>
+              <w:t>Cannot explain hardware related to the experimental setup</w:t>
+            </w:r>
+          </w:p>
+        </w:tc>
+        <w:tc>
+          <w:tcPr>
+            <w:tcW w:w="2705" w:type="dxa"/>
+            <w:shd w:val="clear" w:color="auto" w:fill="auto"/>
+          </w:tcPr>
+          <w:p>
+            <w:pPr>
+              <w:contextualSpacing/>
+              <w:rPr>
+                <w:rFonts w:ascii="Times New Roman" w:hAnsi="Times New Roman" w:cs="Times New Roman"/>
+                <w:sz w:val="18"/>
+                <w:szCs w:val="18"/>
+              </w:rPr>
+            </w:pPr>
+            <w:r>
+              <w:rPr>
+                <w:rFonts w:ascii="Times New Roman" w:hAnsi="Times New Roman" w:cs="Times New Roman"/>
+                <w:sz w:val="18"/>
+                <w:szCs w:val="18"/>
+              </w:rPr>
+              <w:t>Can answer some of the hardware related questions</w:t>
+            </w:r>
+          </w:p>
+        </w:tc>
+        <w:tc>
+          <w:tcPr>
+            <w:tcW w:w="2517" w:type="dxa"/>
+            <w:shd w:val="clear" w:color="auto" w:fill="auto"/>
+          </w:tcPr>
+          <w:p>
+            <w:pPr>
+              <w:contextualSpacing/>
+              <w:rPr>
+                <w:rFonts w:ascii="Times New Roman" w:hAnsi="Times New Roman" w:cs="Times New Roman"/>
+                <w:sz w:val="18"/>
+                <w:szCs w:val="18"/>
+              </w:rPr>
+            </w:pPr>
+            <w:r>
+              <w:rPr>
+                <w:rFonts w:ascii="Times New Roman" w:hAnsi="Times New Roman" w:cs="Times New Roman"/>
+                <w:sz w:val="18"/>
+                <w:szCs w:val="18"/>
+              </w:rPr>
+              <w:t>Can answer most or all the questions</w:t>
+            </w:r>
+          </w:p>
+        </w:tc>
+        <w:tc>
+          <w:tcPr>
+            <w:tcW w:w="909" w:type="dxa"/>
+            <w:shd w:val="clear" w:color="auto" w:fill="auto"/>
+            <w:vAlign w:val="center"/>
+          </w:tcPr>
+          <w:p>
+            <w:pPr>
+              <w:contextualSpacing/>
+              <w:rPr>
+                <w:rFonts w:ascii="Times New Roman" w:hAnsi="Times New Roman" w:cs="Times New Roman"/>
+                <w:sz w:val="18"/>
+                <w:szCs w:val="18"/>
+              </w:rPr>
+            </w:pPr>
+          </w:p>
+        </w:tc>
+      </w:tr>
+      <w:tr>
+        <w:trPr>
+          <w:trHeight w:val="581"/>
+        </w:trPr>
+        <w:tc>
+          <w:tcPr>
+            <w:tcW w:w="417" w:type="dxa"/>
+            <w:vMerge/>
+            <w:textDirection w:val="btLr"/>
+            <w:vAlign w:val="center"/>
+          </w:tcPr>
+          <w:p>
+            <w:pPr>
+              <w:contextualSpacing/>
+              <w:jc w:val="center"/>
+              <w:rPr>
+                <w:rFonts w:ascii="Times New Roman" w:hAnsi="Times New Roman" w:cs="Times New Roman"/>
+                <w:b/>
+                <w:bCs/>
+                <w:sz w:val="18"/>
+                <w:szCs w:val="18"/>
+              </w:rPr>
+            </w:pPr>
+          </w:p>
+        </w:tc>
+        <w:tc>
+          <w:tcPr>
+            <w:tcW w:w="1749" w:type="dxa"/>
+            <w:shd w:val="clear" w:color="auto" w:fill="auto"/>
+            <w:vAlign w:val="center"/>
+          </w:tcPr>
+          <w:p>
+            <w:pPr>
+              <w:contextualSpacing/>
+              <w:jc w:val="center"/>
+              <w:rPr>
+                <w:rFonts w:ascii="Times New Roman" w:hAnsi="Times New Roman" w:cs="Times New Roman"/>
+                <w:b/>
+                <w:bCs/>
+                <w:sz w:val="18"/>
+                <w:szCs w:val="18"/>
+              </w:rPr>
+            </w:pPr>
+            <w:r>
+              <w:rPr>
+                <w:rFonts w:ascii="Times New Roman" w:hAnsi="Times New Roman" w:cs="Times New Roman"/>
+                <w:b/>
+                <w:bCs/>
+                <w:sz w:val="18"/>
+                <w:szCs w:val="18"/>
+              </w:rPr>
+              <w:t>Observation 2</w:t>
+            </w:r>
+          </w:p>
+        </w:tc>
+        <w:tc>
+          <w:tcPr>
+            <w:tcW w:w="2523" w:type="dxa"/>
+            <w:shd w:val="clear" w:color="auto" w:fill="auto"/>
+          </w:tcPr>
+          <w:p>
+            <w:pPr>
+              <w:contextualSpacing/>
+              <w:rPr>
+                <w:rFonts w:ascii="Times New Roman" w:hAnsi="Times New Roman" w:cs="Times New Roman"/>
+                <w:sz w:val="18"/>
+                <w:szCs w:val="18"/>
+              </w:rPr>
+            </w:pPr>
+            <w:r>
+              <w:rPr>
+                <w:rFonts w:ascii="Times New Roman" w:hAnsi="Times New Roman" w:cs="Times New Roman"/>
+                <w:sz w:val="18"/>
+                <w:szCs w:val="18"/>
+              </w:rPr>
+              <w:t>Cannot demonstrate the experimental operation and data collection</w:t>
+            </w:r>
+          </w:p>
+        </w:tc>
+        <w:tc>
+          <w:tcPr>
+            <w:tcW w:w="2705" w:type="dxa"/>
+            <w:shd w:val="clear" w:color="auto" w:fill="auto"/>
+          </w:tcPr>
+          <w:p>
+            <w:pPr>
+              <w:contextualSpacing/>
+              <w:rPr>
+                <w:rFonts w:ascii="Times New Roman" w:hAnsi="Times New Roman" w:cs="Times New Roman"/>
+                <w:sz w:val="18"/>
+                <w:szCs w:val="18"/>
+              </w:rPr>
+            </w:pPr>
+            <w:r>
+              <w:rPr>
+                <w:rFonts w:ascii="Times New Roman" w:hAnsi="Times New Roman" w:cs="Times New Roman"/>
+                <w:sz w:val="18"/>
+                <w:szCs w:val="18"/>
+              </w:rPr>
+              <w:t>Can show some of the experiments</w:t>
+            </w:r>
+          </w:p>
+        </w:tc>
+        <w:tc>
+          <w:tcPr>
+            <w:tcW w:w="2517" w:type="dxa"/>
+            <w:shd w:val="clear" w:color="auto" w:fill="auto"/>
+          </w:tcPr>
+          <w:p>
+            <w:pPr>
+              <w:contextualSpacing/>
+              <w:rPr>
+                <w:rFonts w:ascii="Times New Roman" w:hAnsi="Times New Roman" w:cs="Times New Roman"/>
+                <w:sz w:val="18"/>
+                <w:szCs w:val="18"/>
+              </w:rPr>
+            </w:pPr>
+            <w:r>
+              <w:rPr>
+                <w:rFonts w:ascii="Times New Roman" w:hAnsi="Times New Roman" w:cs="Times New Roman"/>
+                <w:sz w:val="18"/>
+                <w:szCs w:val="18"/>
+              </w:rPr>
+              <w:t>Can answer most or all the operations</w:t>
+            </w:r>
+          </w:p>
+        </w:tc>
+        <w:tc>
+          <w:tcPr>
+            <w:tcW w:w="909" w:type="dxa"/>
+            <w:shd w:val="clear" w:color="auto" w:fill="auto"/>
+            <w:vAlign w:val="center"/>
+          </w:tcPr>
+          <w:p>
+            <w:pPr>
+              <w:contextualSpacing/>
+              <w:rPr>
+                <w:rFonts w:ascii="Times New Roman" w:hAnsi="Times New Roman" w:cs="Times New Roman"/>
+                <w:sz w:val="18"/>
+                <w:szCs w:val="18"/>
+              </w:rPr>
+            </w:pPr>
+          </w:p>
+        </w:tc>
+      </w:tr>
+      <w:tr>
+        <w:trPr>
+          <w:trHeight w:val="1045"/>
+        </w:trPr>
+        <w:tc>
+          <w:tcPr>
+            <w:tcW w:w="417" w:type="dxa"/>
+            <w:vMerge/>
+            <w:vAlign w:val="center"/>
+          </w:tcPr>
+          <w:p>
+            <w:pPr>
+              <w:contextualSpacing/>
+              <w:jc w:val="center"/>
+              <w:rPr>
+                <w:rFonts w:ascii="Times New Roman" w:hAnsi="Times New Roman" w:cs="Times New Roman"/>
+                <w:b/>
+                <w:bCs/>
+                <w:sz w:val="18"/>
+                <w:szCs w:val="18"/>
+              </w:rPr>
+            </w:pPr>
+          </w:p>
+        </w:tc>
+        <w:tc>
+          <w:tcPr>
+            <w:tcW w:w="1749" w:type="dxa"/>
+            <w:shd w:val="clear" w:color="auto" w:fill="auto"/>
+            <w:vAlign w:val="center"/>
+          </w:tcPr>
+          <w:p>
+            <w:pPr>
+              <w:contextualSpacing/>
+              <w:jc w:val="center"/>
+              <w:rPr>
+                <w:rFonts w:ascii="Times New Roman" w:hAnsi="Times New Roman" w:cs="Times New Roman"/>
+                <w:b/>
+                <w:bCs/>
+                <w:sz w:val="18"/>
+                <w:szCs w:val="18"/>
+              </w:rPr>
+            </w:pPr>
+            <w:r>
+              <w:rPr>
+                <w:rFonts w:ascii="Times New Roman" w:hAnsi="Times New Roman" w:cs="Times New Roman"/>
+                <w:b/>
+                <w:bCs/>
+                <w:sz w:val="18"/>
+                <w:szCs w:val="18"/>
+              </w:rPr>
+              <w:t>Observation 3</w:t>
+            </w:r>
+          </w:p>
+        </w:tc>
+        <w:tc>
+          <w:tcPr>
+            <w:tcW w:w="2523" w:type="dxa"/>
+            <w:shd w:val="clear" w:color="auto" w:fill="auto"/>
+          </w:tcPr>
+          <w:p>
+            <w:pPr>
+              <w:contextualSpacing/>
+              <w:rPr>
+                <w:rFonts w:ascii="Times New Roman" w:hAnsi="Times New Roman" w:cs="Times New Roman"/>
+                <w:sz w:val="18"/>
+                <w:szCs w:val="18"/>
+              </w:rPr>
+            </w:pPr>
+            <w:r>
+              <w:rPr>
+                <w:rFonts w:ascii="Times New Roman" w:hAnsi="Times New Roman" w:cs="Times New Roman"/>
+                <w:sz w:val="18"/>
+                <w:szCs w:val="18"/>
+              </w:rPr>
+              <w:t>Unexpected experimental outcome between calculated, simulated, and experimented data</w:t>
+            </w:r>
+          </w:p>
+        </w:tc>
+        <w:tc>
+          <w:tcPr>
+            <w:tcW w:w="2705" w:type="dxa"/>
+            <w:shd w:val="clear" w:color="auto" w:fill="auto"/>
+          </w:tcPr>
+          <w:p>
+            <w:pPr>
+              <w:contextualSpacing/>
+              <w:rPr>
+                <w:rFonts w:ascii="Times New Roman" w:hAnsi="Times New Roman" w:cs="Times New Roman"/>
+                <w:sz w:val="18"/>
+                <w:szCs w:val="18"/>
+              </w:rPr>
+            </w:pPr>
+            <w:r>
+              <w:rPr>
+                <w:rFonts w:ascii="Times New Roman" w:hAnsi="Times New Roman" w:cs="Times New Roman"/>
+                <w:sz w:val="18"/>
+                <w:szCs w:val="18"/>
+              </w:rPr>
+              <w:t>Somewhat unexpected experiment outcome but percentage errors are too high without any specific reason</w:t>
+            </w:r>
+          </w:p>
+        </w:tc>
+        <w:tc>
+          <w:tcPr>
+            <w:tcW w:w="2517" w:type="dxa"/>
+            <w:shd w:val="clear" w:color="auto" w:fill="auto"/>
+          </w:tcPr>
+          <w:p>
+            <w:pPr>
+              <w:contextualSpacing/>
+              <w:rPr>
+                <w:rFonts w:ascii="Times New Roman" w:hAnsi="Times New Roman" w:cs="Times New Roman"/>
+                <w:sz w:val="18"/>
+                <w:szCs w:val="18"/>
+              </w:rPr>
+            </w:pPr>
+            <w:r>
+              <w:rPr>
+                <w:rFonts w:ascii="Times New Roman" w:hAnsi="Times New Roman" w:cs="Times New Roman"/>
+                <w:sz w:val="18"/>
+                <w:szCs w:val="18"/>
+              </w:rPr>
+              <w:t>Accurate data collected from the hardware and simulation and matches with the calculated data, percentage of errors are minimum</w:t>
+            </w:r>
+          </w:p>
+        </w:tc>
+        <w:tc>
+          <w:tcPr>
+            <w:tcW w:w="909" w:type="dxa"/>
+            <w:shd w:val="clear" w:color="auto" w:fill="auto"/>
+            <w:vAlign w:val="center"/>
+          </w:tcPr>
+          <w:p>
+            <w:pPr>
+              <w:contextualSpacing/>
+              <w:rPr>
+                <w:rFonts w:ascii="Times New Roman" w:hAnsi="Times New Roman" w:cs="Times New Roman"/>
+                <w:sz w:val="18"/>
+                <w:szCs w:val="18"/>
+              </w:rPr>
+            </w:pPr>
+          </w:p>
+        </w:tc>
+      </w:tr>
+      <w:tr>
+        <w:trPr>
+          <w:trHeight w:val="581"/>
+        </w:trPr>
+        <w:tc>
+          <w:tcPr>
+            <w:tcW w:w="417" w:type="dxa"/>
+            <w:vMerge/>
+            <w:vAlign w:val="center"/>
+          </w:tcPr>
+          <w:p>
+            <w:pPr>
+              <w:contextualSpacing/>
+              <w:jc w:val="center"/>
+              <w:rPr>
+                <w:rFonts w:ascii="Times New Roman" w:hAnsi="Times New Roman" w:cs="Times New Roman"/>
+                <w:b/>
+                <w:bCs/>
+                <w:sz w:val="18"/>
+                <w:szCs w:val="18"/>
+              </w:rPr>
+            </w:pPr>
+          </w:p>
+        </w:tc>
+        <w:tc>
+          <w:tcPr>
+            <w:tcW w:w="1749" w:type="dxa"/>
+            <w:shd w:val="clear" w:color="auto" w:fill="auto"/>
+            <w:vAlign w:val="center"/>
+          </w:tcPr>
+          <w:p>
+            <w:pPr>
+              <w:contextualSpacing/>
+              <w:jc w:val="center"/>
+              <w:rPr>
+                <w:rFonts w:ascii="Times New Roman" w:hAnsi="Times New Roman" w:cs="Times New Roman"/>
+                <w:b/>
+                <w:bCs/>
+                <w:sz w:val="18"/>
+                <w:szCs w:val="18"/>
+              </w:rPr>
+            </w:pPr>
+            <w:r>
+              <w:rPr>
+                <w:rFonts w:ascii="Times New Roman" w:hAnsi="Times New Roman" w:cs="Times New Roman"/>
+                <w:b/>
+                <w:bCs/>
+                <w:sz w:val="18"/>
+                <w:szCs w:val="18"/>
+              </w:rPr>
+              <w:t>Observation 4</w:t>
+            </w:r>
+          </w:p>
+        </w:tc>
+        <w:tc>
+          <w:tcPr>
+            <w:tcW w:w="2523" w:type="dxa"/>
+            <w:shd w:val="clear" w:color="auto" w:fill="auto"/>
+          </w:tcPr>
+          <w:p>
+            <w:pPr>
+              <w:contextualSpacing/>
+              <w:rPr>
+                <w:rFonts w:ascii="Times New Roman" w:hAnsi="Times New Roman" w:cs="Times New Roman"/>
+                <w:sz w:val="18"/>
+                <w:szCs w:val="18"/>
+              </w:rPr>
+            </w:pPr>
+            <w:r>
+              <w:rPr>
+                <w:rFonts w:ascii="Times New Roman" w:hAnsi="Times New Roman" w:cs="Times New Roman"/>
+                <w:sz w:val="18"/>
+                <w:szCs w:val="18"/>
+              </w:rPr>
+              <w:t>Can’t draw a conclusion</w:t>
+            </w:r>
+          </w:p>
+        </w:tc>
+        <w:tc>
+          <w:tcPr>
+            <w:tcW w:w="2705" w:type="dxa"/>
+            <w:shd w:val="clear" w:color="auto" w:fill="auto"/>
+          </w:tcPr>
+          <w:p>
+            <w:pPr>
+              <w:contextualSpacing/>
+              <w:rPr>
+                <w:rFonts w:ascii="Times New Roman" w:hAnsi="Times New Roman" w:cs="Times New Roman"/>
+                <w:sz w:val="18"/>
+                <w:szCs w:val="18"/>
+              </w:rPr>
+            </w:pPr>
+            <w:r>
+              <w:rPr>
+                <w:rFonts w:ascii="Times New Roman" w:hAnsi="Times New Roman" w:cs="Times New Roman"/>
+                <w:sz w:val="18"/>
+                <w:szCs w:val="18"/>
+              </w:rPr>
+              <w:t>Somewhat draw a conclusion</w:t>
+            </w:r>
+          </w:p>
+        </w:tc>
+        <w:tc>
+          <w:tcPr>
+            <w:tcW w:w="2517" w:type="dxa"/>
+            <w:shd w:val="clear" w:color="auto" w:fill="auto"/>
+          </w:tcPr>
+          <w:p>
+            <w:pPr>
+              <w:contextualSpacing/>
+              <w:rPr>
+                <w:rFonts w:ascii="Times New Roman" w:hAnsi="Times New Roman" w:cs="Times New Roman"/>
+                <w:sz w:val="18"/>
+                <w:szCs w:val="18"/>
+              </w:rPr>
+            </w:pPr>
+            <w:r>
+              <w:rPr>
+                <w:rFonts w:ascii="Times New Roman" w:hAnsi="Times New Roman" w:cs="Times New Roman"/>
+                <w:sz w:val="18"/>
+                <w:szCs w:val="18"/>
+              </w:rPr>
+              <w:t>Can explain the conclusion</w:t>
+            </w:r>
+          </w:p>
+        </w:tc>
+        <w:tc>
+          <w:tcPr>
+            <w:tcW w:w="909" w:type="dxa"/>
+            <w:shd w:val="clear" w:color="auto" w:fill="auto"/>
+            <w:vAlign w:val="center"/>
+          </w:tcPr>
+          <w:p>
+            <w:pPr>
+              <w:contextualSpacing/>
+              <w:rPr>
+                <w:rFonts w:ascii="Times New Roman" w:hAnsi="Times New Roman" w:cs="Times New Roman"/>
+                <w:sz w:val="18"/>
+                <w:szCs w:val="18"/>
+              </w:rPr>
+            </w:pPr>
+          </w:p>
+        </w:tc>
+      </w:tr>
+      <w:tr>
+        <w:trPr>
+          <w:trHeight w:val="382"/>
+        </w:trPr>
+        <w:tc>
+          <w:tcPr>
+            <w:tcW w:w="417" w:type="dxa"/>
+            <w:vAlign w:val="center"/>
+          </w:tcPr>
+          <w:p>
+            <w:pPr>
+              <w:contextualSpacing/>
+              <w:rPr>
+                <w:rFonts w:ascii="Times New Roman" w:hAnsi="Times New Roman" w:cs="Times New Roman"/>
+                <w:b/>
+                <w:sz w:val="18"/>
+                <w:szCs w:val="18"/>
+              </w:rPr>
+            </w:pPr>
+          </w:p>
+        </w:tc>
+        <w:tc>
+          <w:tcPr>
+            <w:tcW w:w="4272" w:type="dxa"/>
+            <w:gridSpan w:val="2"/>
+            <w:shd w:val="clear" w:color="auto" w:fill="auto"/>
+            <w:vAlign w:val="center"/>
+          </w:tcPr>
+          <w:p>
+            <w:pPr>
+              <w:contextualSpacing/>
+              <w:rPr>
+                <w:rFonts w:ascii="Times New Roman" w:hAnsi="Times New Roman" w:cs="Times New Roman"/>
+                <w:b/>
+                <w:sz w:val="18"/>
+                <w:szCs w:val="18"/>
+              </w:rPr>
+            </w:pPr>
+            <w:r>
+              <w:rPr>
+                <w:rFonts w:ascii="Times New Roman" w:hAnsi="Times New Roman" w:cs="Times New Roman"/>
+                <w:b/>
+                <w:sz w:val="18"/>
+                <w:szCs w:val="18"/>
+              </w:rPr>
+              <w:t>Assessed by (Name, Sign, and Date)</w:t>
+            </w:r>
+          </w:p>
+          <w:p>
+            <w:pPr>
+              <w:contextualSpacing/>
+              <w:rPr>
+                <w:rFonts w:ascii="Times New Roman" w:hAnsi="Times New Roman" w:cs="Times New Roman"/>
+                <w:b/>
+                <w:sz w:val="18"/>
+                <w:szCs w:val="18"/>
+              </w:rPr>
+            </w:pPr>
+          </w:p>
+          <w:p>
+            <w:pPr>
+              <w:contextualSpacing/>
+              <w:rPr>
+                <w:rFonts w:ascii="Times New Roman" w:hAnsi="Times New Roman" w:cs="Times New Roman"/>
+                <w:b/>
+                <w:sz w:val="18"/>
+                <w:szCs w:val="18"/>
+              </w:rPr>
+            </w:pPr>
+          </w:p>
+        </w:tc>
+        <w:tc>
+          <w:tcPr>
+            <w:tcW w:w="2705" w:type="dxa"/>
+            <w:shd w:val="clear" w:color="auto" w:fill="auto"/>
+          </w:tcPr>
+          <w:p>
+            <w:pPr>
+              <w:contextualSpacing/>
+              <w:rPr>
+                <w:rFonts w:ascii="Times New Roman" w:hAnsi="Times New Roman" w:cs="Times New Roman"/>
+                <w:b/>
+                <w:sz w:val="18"/>
+                <w:szCs w:val="18"/>
+              </w:rPr>
+            </w:pPr>
+            <w:r>
+              <w:rPr>
+                <w:rFonts w:ascii="Times New Roman" w:hAnsi="Times New Roman" w:cs="Times New Roman"/>
+                <w:b/>
+                <w:sz w:val="18"/>
+                <w:szCs w:val="18"/>
+              </w:rPr>
+              <w:t>Total:</w:t>
+            </w:r>
+          </w:p>
+        </w:tc>
+        <w:tc>
+          <w:tcPr>
+            <w:tcW w:w="3427" w:type="dxa"/>
+            <w:gridSpan w:val="2"/>
+            <w:shd w:val="clear" w:color="auto" w:fill="auto"/>
+          </w:tcPr>
+          <w:p>
+            <w:pPr>
+              <w:contextualSpacing/>
+              <w:rPr>
+                <w:rFonts w:ascii="Times New Roman" w:hAnsi="Times New Roman" w:cs="Times New Roman"/>
+                <w:b/>
+                <w:sz w:val="18"/>
+                <w:szCs w:val="18"/>
+              </w:rPr>
+            </w:pPr>
+            <w:r>
+              <w:rPr>
+                <w:rFonts w:ascii="Times New Roman" w:hAnsi="Times New Roman" w:cs="Times New Roman"/>
+                <w:b/>
+                <w:sz w:val="18"/>
+                <w:szCs w:val="18"/>
+              </w:rPr>
+              <w:t>Comments</w:t>
+            </w:r>
+          </w:p>
+        </w:tc>
+      </w:tr>
+    </w:tbl>
+    <w:p>
+      <w:pPr>
+        <w:spacing w:after="120"/>
+        <w:contextualSpacing/>
+        <w:jc w:val="both"/>
+        <w:rPr>
+          <w:rFonts w:ascii="Times New Roman" w:hAnsi="Times New Roman" w:cs="Times New Roman"/>
+          <w:sz w:val="18"/>
+          <w:szCs w:val="18"/>
+        </w:rPr>
+      </w:pPr>
+    </w:p>
+    <w:p>
+      <w:pPr>
+        <w:spacing w:after="120"/>
+        <w:contextualSpacing/>
+        <w:jc w:val="both"/>
+        <w:rPr>
+          <w:rFonts w:ascii="Times New Roman" w:hAnsi="Times New Roman" w:cs="Times New Roman"/>
+          <w:b/>
+          <w:sz w:val="18"/>
+          <w:szCs w:val="18"/>
+        </w:rPr>
+      </w:pPr>
+    </w:p>
+    <w:p>
+      <w:pPr>
+        <w:spacing w:after="120"/>
+        <w:contextualSpacing/>
+        <w:jc w:val="both"/>
+        <w:rPr>
+          <w:rFonts w:ascii="Times New Roman" w:hAnsi="Times New Roman" w:cs="Times New Roman"/>
+          <w:b/>
+          <w:sz w:val="18"/>
+          <w:szCs w:val="18"/>
+        </w:rPr>
+      </w:pPr>
+      <w:r>
+        <w:rPr>
+          <w:rFonts w:ascii="Times New Roman" w:hAnsi="Times New Roman" w:cs="Times New Roman"/>
+          <w:b/>
+          <w:noProof/>
+          <w:sz w:val="18"/>
+          <w:szCs w:val="18"/>
+        </w:rPr>
+        <mc:AlternateContent>
+          <mc:Choice Requires="wps">
+            <w:drawing>
+              <wp:anchor distT="45720" distB="45720" distL="114300" distR="114300" simplePos="0" relativeHeight="251668480" behindDoc="0" locked="0" layoutInCell="1" allowOverlap="1" wp14:anchorId="2122210D" wp14:editId="29B33FC0">
+                <wp:simplePos x="0" y="0"/>
+                <wp:positionH relativeFrom="column">
+                  <wp:posOffset>-534035</wp:posOffset>
+                </wp:positionH>
+                <wp:positionV relativeFrom="paragraph">
+                  <wp:posOffset>200025</wp:posOffset>
+                </wp:positionV>
+                <wp:extent cx="1038225" cy="219075"/>
+                <wp:effectExtent l="0" t="0" r="9525" b="9525"/>
+                <wp:wrapSquare wrapText="bothSides"/>
+                <wp:docPr id="217" name="Text Box 2"/>
+                <wp:cNvGraphicFramePr>
+                  <a:graphicFrameLocks xmlns:a="http://schemas.openxmlformats.org/drawingml/2006/main"/>
+                </wp:cNvGraphicFramePr>
+                <a:graphic xmlns:a="http://schemas.openxmlformats.org/drawingml/2006/main">
+                  <a:graphicData uri="http://schemas.microsoft.com/office/word/2010/wordprocessingShape">
+                    <wps:wsp>
+                      <wps:cNvSpPr txBox="1">
+                        <a:spLocks noChangeArrowheads="1"/>
+                      </wps:cNvSpPr>
+                      <wps:spPr bwMode="auto">
+                        <a:xfrm>
+                          <a:off x="0" y="0"/>
+                          <a:ext cx="1038225" cy="219075"/>
+                        </a:xfrm>
+                        <a:prstGeom prst="rect">
+                          <a:avLst/>
+                        </a:prstGeom>
+                        <a:solidFill>
+                          <a:srgbClr val="FFFFFF"/>
+                        </a:solidFill>
+                        <a:ln w="9525">
+                          <a:noFill/>
+                          <a:miter lim="800000"/>
+                          <a:headEnd/>
+                          <a:tailEnd/>
+                        </a:ln>
+                      </wps:spPr>
+                      <wps:txbx>
+                        <w:txbxContent>
+                          <w:p>
+                            <w:r>
+                              <w:rPr>
+                                <w:rFonts w:ascii="Times New Roman" w:hAnsi="Times New Roman" w:cs="Times New Roman"/>
+                                <w:b/>
+                                <w:sz w:val="18"/>
+                                <w:szCs w:val="18"/>
+                              </w:rPr>
+                              <w:t>Group Members</w:t>
+                            </w:r>
+                          </w:p>
+                        </w:txbxContent>
+                      </wps:txbx>
+                      <wps:bodyPr rot="0" vert="horz" wrap="square" lIns="91440" tIns="45720" rIns="91440" bIns="45720" anchor="t" anchorCtr="0">
+                        <a:noAutofit/>
+                      </wps:bodyPr>
+                    </wps:wsp>
+                  </a:graphicData>
+                </a:graphic>
+                <wp14:sizeRelH relativeFrom="margin">
+                  <wp14:pctWidth>0</wp14:pctWidth>
+                </wp14:sizeRelH>
+                <wp14:sizeRelV relativeFrom="margin">
+                  <wp14:pctHeight>0</wp14:pctHeight>
+                </wp14:sizeRelV>
+              </wp:anchor>
+            </w:drawing>
+          </mc:Choice>
+          <mc:Fallback>
+            <w:pict>
+              <v:shapetype w14:anchorId="2122210D" id="_x0000_t202" coordsize="21600,21600" o:spt="202" path="m,l,21600r21600,l21600,xe">
+                <v:stroke joinstyle="miter"/>
+                <v:path gradientshapeok="t" o:connecttype="rect"/>
+              </v:shapetype>
+              <v:shape id="Text Box 2" o:spid="_x0000_s1026" type="#_x0000_t202" style="position:absolute;left:0;text-align:left;margin-left:-42.05pt;margin-top:15.75pt;width:81.75pt;height:17.25pt;z-index:251668480;visibility:visible;mso-wrap-style:square;mso-width-percent:0;mso-height-percent:0;mso-wrap-distance-left:9pt;mso-wrap-distance-top:3.6pt;mso-wrap-distance-right:9pt;mso-wrap-distance-bottom:3.6pt;mso-position-horizontal:absolute;mso-position-horizontal-relative:text;mso-position-vertical:absolute;mso-position-vertical-relative:text;mso-width-percent:0;mso-height-percent:0;mso-width-relative:margin;mso-height-relative:margin;v-text-anchor:top" o:gfxdata="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" stroked="f">
+                <v:textbox>
+                  <w:txbxContent>
+                    <w:p>
+                      <w:r>
+                        <w:rPr>
+                          <w:rFonts w:ascii="Times New Roman" w:hAnsi="Times New Roman" w:cs="Times New Roman"/>
+                          <w:b/>
+                          <w:sz w:val="18"/>
+                          <w:szCs w:val="18"/>
+                        </w:rPr>
+                        <w:t>Group Members</w:t>
+                      </w:r>
+                    </w:p>
+                  </w:txbxContent>
+                </v:textbox>
+                <w10:wrap type="square"/>
+              </v:shape>
+            </w:pict>
+          </mc:Fallback>
+        </mc:AlternateContent>
+      </w:r>
+    </w:p>
+    <w:p>
+      <w:pPr>
+        <w:spacing w:after="120"/>
+        <w:contextualSpacing/>
+        <w:jc w:val="both"/>
+        <w:rPr>
+          <w:rFonts w:ascii="Times New Roman" w:hAnsi="Times New Roman" w:cs="Times New Roman"/>
+          <w:b/>
+          <w:sz w:val="18"/>
+          <w:szCs w:val="18"/>
+        </w:rPr>
+      </w:pPr>
+    </w:p>
+    <w:p>
+      <w:pPr>
+        <w:spacing w:after="120"/>
+        <w:contextualSpacing/>
+        <w:jc w:val="both"/>
+        <w:rPr>
+          <w:rFonts w:ascii="Times New Roman" w:hAnsi="Times New Roman" w:cs="Times New Roman"/>
+          <w:b/>
+          <w:sz w:val="18"/>
+          <w:szCs w:val="18"/>
+        </w:rPr>
+      </w:pPr>
+    </w:p>
+    <w:p>
+      <w:pPr>
+        <w:spacing w:after="120"/>
+        <w:contextualSpacing/>
+        <w:jc w:val="both"/>
+        <w:rPr>
+          <w:rFonts w:ascii="Times New Roman" w:hAnsi="Times New Roman" w:cs="Times New Roman"/>
+          <w:b/>
+          <w:sz w:val="18"/>
+          <w:szCs w:val="18"/>
+        </w:rPr>
+      </w:pPr>
+    </w:p>
+    <w:p>
+      <w:pPr>
+        <w:spacing w:after="120"/>
+        <w:contextualSpacing/>
+        <w:jc w:val="both"/>
+        <w:rPr>
+          <w:rFonts w:ascii="Times New Roman" w:hAnsi="Times New Roman" w:cs="Times New Roman"/>
+          <w:b/>
+          <w:sz w:val="18"/>
+          <w:szCs w:val="18"/>
+        </w:rPr>
+      </w:pPr>
+    </w:p>
+    <w:tbl>
+      <w:tblPr>
+        <w:tblW w:w="10800" w:type="dxa"/>
+        <w:tblInd w:w="-725" w:type="dxa"/>
+        <w:tblCellMar>
+          <w:top w:w="14" w:type="dxa"/>
+          <w:left w:w="29" w:type="dxa"/>
+          <w:bottom w:w="14" w:type="dxa"/>
+          <w:right w:w="29" w:type="dxa"/>
+        </w:tblCellMar>
+        <w:tblLook w:val="04A0" w:firstRow="1" w:lastRow="0" w:firstColumn="1" w:lastColumn="0" w:noHBand="0" w:noVBand="1"/>
+      </w:tblPr>
+      <w:tblGrid>
+        <w:gridCol w:w="662"/>
+        <w:gridCol w:w="1228"/>
+        <w:gridCol w:w="3420"/>
+        <w:gridCol w:w="2160"/>
+        <w:gridCol w:w="1800"/>
+        <w:gridCol w:w="1530"/>
+      </w:tblGrid>
+      <w:tr>
+        <w:tc>
+          <w:tcPr>
+            <w:tcW w:w="662" w:type="dxa"/>
+            <w:tcBorders>
+              <w:top w:val="single" w:sz="4" w:space="0" w:color="auto"/>
+              <w:left w:val="single" w:sz="4" w:space="0" w:color="auto"/>
+              <w:bottom w:val="single" w:sz="4" w:space="0" w:color="auto"/>
+              <w:right w:val="single" w:sz="4" w:space="0" w:color="auto"/>
+            </w:tcBorders>
+            <w:vAlign w:val="center"/>
+          </w:tcPr>
+          <w:p>
+            <w:pPr>
+              <w:contextualSpacing/>
+              <w:jc w:val="center"/>
+              <w:rPr>
+                <w:rFonts w:ascii="Times New Roman" w:hAnsi="Times New Roman" w:cs="Times New Roman"/>
+                <w:b/>
+                <w:sz w:val="18"/>
+                <w:szCs w:val="18"/>
+              </w:rPr>
+            </w:pPr>
+            <w:proofErr w:type="spellStart"/>
+            <w:r>
+              <w:rPr>
+                <w:rFonts w:ascii="Times New Roman" w:hAnsi="Times New Roman" w:cs="Times New Roman"/>
+                <w:b/>
+                <w:sz w:val="18"/>
+                <w:szCs w:val="18"/>
+              </w:rPr>
+              <w:t>Sl</w:t>
+            </w:r>
+            <w:proofErr w:type="spellEnd"/>
+            <w:r>
+              <w:rPr>
+                <w:rFonts w:ascii="Times New Roman" w:hAnsi="Times New Roman" w:cs="Times New Roman"/>
+                <w:b/>
+                <w:sz w:val="18"/>
+                <w:szCs w:val="18"/>
+              </w:rPr>
+              <w:t xml:space="preserve"> #</w:t>
+            </w:r>
+          </w:p>
+        </w:tc>
+        <w:tc>
+          <w:tcPr>
+            <w:tcW w:w="1228" w:type="dxa"/>
+            <w:tcBorders>
+              <w:top w:val="single" w:sz="4" w:space="0" w:color="auto"/>
+              <w:left w:val="single" w:sz="4" w:space="0" w:color="auto"/>
+              <w:bottom w:val="single" w:sz="4" w:space="0" w:color="auto"/>
+              <w:right w:val="single" w:sz="4" w:space="0" w:color="auto"/>
+            </w:tcBorders>
+            <w:vAlign w:val="center"/>
+          </w:tcPr>
+          <w:p>
+            <w:pPr>
+              <w:contextualSpacing/>
+              <w:jc w:val="center"/>
+              <w:rPr>
+                <w:rFonts w:ascii="Times New Roman" w:hAnsi="Times New Roman" w:cs="Times New Roman"/>
+                <w:b/>
+                <w:sz w:val="18"/>
+                <w:szCs w:val="18"/>
+              </w:rPr>
+            </w:pPr>
+            <w:r>
+              <w:rPr>
+                <w:rFonts w:ascii="Times New Roman" w:hAnsi="Times New Roman" w:cs="Times New Roman"/>
+                <w:b/>
+                <w:sz w:val="18"/>
+                <w:szCs w:val="18"/>
+              </w:rPr>
+              <w:t>ID Number</w:t>
+            </w:r>
+          </w:p>
+        </w:tc>
+        <w:tc>
+          <w:tcPr>
+            <w:tcW w:w="3420" w:type="dxa"/>
+            <w:tcBorders>
+              <w:top w:val="single" w:sz="4" w:space="0" w:color="auto"/>
+              <w:left w:val="single" w:sz="4" w:space="0" w:color="auto"/>
+              <w:bottom w:val="single" w:sz="4" w:space="0" w:color="auto"/>
+              <w:right w:val="single" w:sz="4" w:space="0" w:color="auto"/>
+            </w:tcBorders>
+            <w:vAlign w:val="center"/>
+          </w:tcPr>
+          <w:p>
+            <w:pPr>
+              <w:contextualSpacing/>
+              <w:jc w:val="center"/>
+              <w:rPr>
+                <w:rFonts w:ascii="Times New Roman" w:hAnsi="Times New Roman" w:cs="Times New Roman"/>
+                <w:b/>
+                <w:sz w:val="18"/>
+                <w:szCs w:val="18"/>
+              </w:rPr>
+            </w:pPr>
+            <w:r>
+              <w:rPr>
+                <w:rFonts w:ascii="Times New Roman" w:hAnsi="Times New Roman" w:cs="Times New Roman"/>
+                <w:b/>
+                <w:sz w:val="18"/>
+                <w:szCs w:val="18"/>
+              </w:rPr>
+              <w:t>Name</w:t>
+            </w:r>
+          </w:p>
+        </w:tc>
+        <w:tc>
+          <w:tcPr>
+            <w:tcW w:w="2160" w:type="dxa"/>
+            <w:tcBorders>
+              <w:top w:val="single" w:sz="4" w:space="0" w:color="auto"/>
+              <w:left w:val="single" w:sz="4" w:space="0" w:color="auto"/>
+              <w:bottom w:val="single" w:sz="4" w:space="0" w:color="auto"/>
+              <w:right w:val="single" w:sz="4" w:space="0" w:color="auto"/>
+            </w:tcBorders>
+          </w:tcPr>
+          <w:p>
+            <w:pPr>
+              <w:contextualSpacing/>
+              <w:jc w:val="center"/>
+              <w:rPr>
+                <w:rFonts w:ascii="Times New Roman" w:hAnsi="Times New Roman" w:cs="Times New Roman"/>
+                <w:b/>
+                <w:sz w:val="18"/>
+                <w:szCs w:val="18"/>
+              </w:rPr>
+            </w:pPr>
+            <w:r>
+              <w:rPr>
+                <w:rFonts w:ascii="Times New Roman" w:hAnsi="Times New Roman" w:cs="Times New Roman"/>
+                <w:b/>
+                <w:sz w:val="20"/>
+                <w:szCs w:val="32"/>
+              </w:rPr>
+              <w:t>Contribution</w:t>
+            </w:r>
+          </w:p>
+        </w:tc>
+        <w:tc>
+          <w:tcPr>
+            <w:tcW w:w="1800" w:type="dxa"/>
+            <w:tcBorders>
+              <w:top w:val="single" w:sz="4" w:space="0" w:color="auto"/>
+              <w:left w:val="single" w:sz="4" w:space="0" w:color="auto"/>
+              <w:bottom w:val="single" w:sz="4" w:space="0" w:color="auto"/>
+              <w:right w:val="single" w:sz="4" w:space="0" w:color="auto"/>
+            </w:tcBorders>
+          </w:tcPr>
+          <w:p>
+            <w:pPr>
+              <w:contextualSpacing/>
+              <w:jc w:val="center"/>
+              <w:rPr>
+                <w:rFonts w:ascii="Times New Roman" w:hAnsi="Times New Roman" w:cs="Times New Roman"/>
+                <w:b/>
+                <w:sz w:val="18"/>
+                <w:szCs w:val="18"/>
+              </w:rPr>
+            </w:pPr>
+            <w:r>
+              <w:rPr>
+                <w:rFonts w:ascii="Times New Roman" w:hAnsi="Times New Roman" w:cs="Times New Roman"/>
+                <w:b/>
+                <w:sz w:val="18"/>
+                <w:szCs w:val="18"/>
+              </w:rPr>
+              <w:t xml:space="preserve">Marks in </w:t>
+            </w:r>
+          </w:p>
+          <w:p>
+            <w:pPr>
+              <w:contextualSpacing/>
+              <w:jc w:val="center"/>
+              <w:rPr>
+                <w:rFonts w:ascii="Times New Roman" w:hAnsi="Times New Roman" w:cs="Times New Roman"/>
+                <w:b/>
+                <w:sz w:val="18"/>
+                <w:szCs w:val="18"/>
+              </w:rPr>
+            </w:pPr>
+            <w:r>
+              <w:rPr>
+                <w:rFonts w:ascii="Times New Roman" w:hAnsi="Times New Roman" w:cs="Times New Roman"/>
+                <w:b/>
+                <w:sz w:val="18"/>
+                <w:szCs w:val="18"/>
+              </w:rPr>
+              <w:t>Demonstration</w:t>
+            </w:r>
+          </w:p>
+        </w:tc>
+        <w:tc>
+          <w:tcPr>
+            <w:tcW w:w="1530" w:type="dxa"/>
+            <w:tcBorders>
+              <w:top w:val="single" w:sz="4" w:space="0" w:color="auto"/>
+              <w:left w:val="single" w:sz="4" w:space="0" w:color="auto"/>
+              <w:bottom w:val="single" w:sz="4" w:space="0" w:color="auto"/>
+              <w:right w:val="single" w:sz="4" w:space="0" w:color="auto"/>
+            </w:tcBorders>
+          </w:tcPr>
+          <w:p>
+            <w:pPr>
+              <w:contextualSpacing/>
+              <w:jc w:val="center"/>
+              <w:rPr>
+                <w:rFonts w:ascii="Times New Roman" w:hAnsi="Times New Roman" w:cs="Times New Roman"/>
+                <w:b/>
+                <w:sz w:val="18"/>
+                <w:szCs w:val="18"/>
+              </w:rPr>
+            </w:pPr>
+            <w:r>
+              <w:rPr>
+                <w:rFonts w:ascii="Times New Roman" w:hAnsi="Times New Roman" w:cs="Times New Roman"/>
+                <w:b/>
+                <w:sz w:val="18"/>
+                <w:szCs w:val="18"/>
+              </w:rPr>
+              <w:t>Marks in Report</w:t>
+            </w:r>
+          </w:p>
+        </w:tc>
+      </w:tr>
+      <w:tr>
+        <w:tc>
+          <w:tcPr>
+            <w:tcW w:w="662" w:type="dxa"/>
+            <w:tcBorders>
+              <w:top w:val="single" w:sz="4" w:space="0" w:color="auto"/>
+              <w:left w:val="single" w:sz="4" w:space="0" w:color="auto"/>
+              <w:bottom w:val="single" w:sz="4" w:space="0" w:color="auto"/>
+              <w:right w:val="single" w:sz="4" w:space="0" w:color="auto"/>
+            </w:tcBorders>
+            <w:vAlign w:val="center"/>
+          </w:tcPr>
+          <w:p>
+            <w:pPr>
+              <w:contextualSpacing/>
+              <w:jc w:val="center"/>
+              <w:rPr>
+                <w:rFonts w:ascii="Times New Roman" w:hAnsi="Times New Roman" w:cs="Times New Roman"/>
+                <w:sz w:val="18"/>
+                <w:szCs w:val="18"/>
+              </w:rPr>
+            </w:pPr>
+            <w:r>
+              <w:rPr>
+                <w:rFonts w:ascii="Times New Roman" w:hAnsi="Times New Roman" w:cs="Times New Roman"/>
+                <w:sz w:val="18"/>
+                <w:szCs w:val="18"/>
+              </w:rPr>
+              <w:t>1.</w:t>
+            </w:r>
+          </w:p>
+        </w:tc>
+        <w:tc>
+          <w:tcPr>
+            <w:tcW w:w="1228" w:type="dxa"/>
+            <w:tcBorders>
+              <w:top w:val="single" w:sz="4" w:space="0" w:color="auto"/>
+              <w:left w:val="single" w:sz="4" w:space="0" w:color="auto"/>
+              <w:bottom w:val="single" w:sz="4" w:space="0" w:color="auto"/>
+              <w:right w:val="single" w:sz="4" w:space="0" w:color="auto"/>
+            </w:tcBorders>
+            <w:vAlign w:val="center"/>
+          </w:tcPr>
+          <w:p>
+            <w:pPr>
+              <w:contextualSpacing/>
+              <w:jc w:val="center"/>
+              <w:rPr>
+                <w:rFonts w:ascii="Times New Roman" w:hAnsi="Times New Roman" w:cs="Times New Roman"/>
+                <w:sz w:val="18"/>
+                <w:szCs w:val="18"/>
+              </w:rPr>
+            </w:pPr>
+            <w:r>
+              <w:rPr>
+                <w:rFonts w:ascii="Times New Roman" w:hAnsi="Times New Roman" w:cs="Times New Roman"/>
+                <w:sz w:val="20"/>
+                <w:szCs w:val="32"/>
+              </w:rPr>
+              <w:t>22-47000-1</w:t>
+            </w:r>
+          </w:p>
+        </w:tc>
+        <w:tc>
+          <w:tcPr>
+            <w:tcW w:w="3420" w:type="dxa"/>
+            <w:tcBorders>
+              <w:top w:val="single" w:sz="4" w:space="0" w:color="auto"/>
+              <w:left w:val="single" w:sz="4" w:space="0" w:color="auto"/>
+              <w:bottom w:val="single" w:sz="4" w:space="0" w:color="auto"/>
+              <w:right w:val="single" w:sz="4" w:space="0" w:color="auto"/>
+            </w:tcBorders>
+            <w:vAlign w:val="center"/>
+          </w:tcPr>
+          <w:p>
+            <w:pPr>
+              <w:contextualSpacing/>
+              <w:jc w:val="center"/>
+              <w:rPr>
+                <w:rFonts w:ascii="Times New Roman" w:hAnsi="Times New Roman" w:cs="Times New Roman"/>
+                <w:sz w:val="18"/>
+                <w:szCs w:val="18"/>
+              </w:rPr>
+            </w:pPr>
+            <w:r>
+              <w:rPr>
+                <w:rFonts w:ascii="Times New Roman" w:hAnsi="Times New Roman" w:cs="Times New Roman"/>
+                <w:sz w:val="20"/>
+                <w:szCs w:val="32"/>
+              </w:rPr>
+              <w:t>LIDA KHAN MUKTI</w:t>
+            </w:r>
+          </w:p>
+        </w:tc>
+        <w:tc>
+          <w:tcPr>
+            <w:tcW w:w="2160" w:type="dxa"/>
+            <w:tcBorders>
+              <w:top w:val="single" w:sz="4" w:space="0" w:color="auto"/>
+              <w:left w:val="single" w:sz="4" w:space="0" w:color="auto"/>
+              <w:bottom w:val="single" w:sz="4" w:space="0" w:color="auto"/>
+              <w:right w:val="single" w:sz="4" w:space="0" w:color="auto"/>
+            </w:tcBorders>
+          </w:tcPr>
+          <w:p>
+            <w:pPr>
+              <w:contextualSpacing/>
+              <w:jc w:val="center"/>
+              <w:rPr>
+                <w:rFonts w:ascii="Times New Roman" w:hAnsi="Times New Roman" w:cs="Times New Roman"/>
+                <w:sz w:val="20"/>
+                <w:szCs w:val="20"/>
+              </w:rPr>
+            </w:pPr>
+            <w:r>
+              <w:rPr>
+                <w:rFonts w:ascii="Times New Roman" w:hAnsi="Times New Roman" w:cs="Times New Roman"/>
+                <w:sz w:val="20"/>
+                <w:szCs w:val="20"/>
+              </w:rPr>
+              <w:t xml:space="preserve">Future Scopes, </w:t>
+            </w:r>
+            <w:r>
+              <w:rPr>
+                <w:rFonts w:ascii="Times New Roman" w:hAnsi="Times New Roman" w:cs="Times New Roman"/>
+                <w:sz w:val="20"/>
+                <w:szCs w:val="20"/>
+              </w:rPr>
+              <w:t>Conclusion</w:t>
+            </w:r>
+          </w:p>
+        </w:tc>
+        <w:tc>
+          <w:tcPr>
+            <w:tcW w:w="1800" w:type="dxa"/>
+            <w:tcBorders>
+              <w:top w:val="single" w:sz="4" w:space="0" w:color="auto"/>
+              <w:left w:val="single" w:sz="4" w:space="0" w:color="auto"/>
+              <w:bottom w:val="single" w:sz="4" w:space="0" w:color="auto"/>
+              <w:right w:val="single" w:sz="4" w:space="0" w:color="auto"/>
+            </w:tcBorders>
+          </w:tcPr>
+          <w:p>
+            <w:pPr>
+              <w:contextualSpacing/>
+              <w:rPr>
+                <w:rFonts w:ascii="Times New Roman" w:hAnsi="Times New Roman" w:cs="Times New Roman"/>
+                <w:sz w:val="18"/>
+                <w:szCs w:val="18"/>
+              </w:rPr>
+            </w:pPr>
+          </w:p>
+        </w:tc>
+        <w:tc>
+          <w:tcPr>
+            <w:tcW w:w="1530" w:type="dxa"/>
+            <w:tcBorders>
+              <w:top w:val="single" w:sz="4" w:space="0" w:color="auto"/>
+              <w:left w:val="single" w:sz="4" w:space="0" w:color="auto"/>
+              <w:bottom w:val="single" w:sz="4" w:space="0" w:color="auto"/>
+              <w:right w:val="single" w:sz="4" w:space="0" w:color="auto"/>
+            </w:tcBorders>
+          </w:tcPr>
+          <w:p>
+            <w:pPr>
+              <w:contextualSpacing/>
+              <w:rPr>
+                <w:rFonts w:ascii="Times New Roman" w:hAnsi="Times New Roman" w:cs="Times New Roman"/>
+                <w:sz w:val="18"/>
+                <w:szCs w:val="18"/>
+              </w:rPr>
+            </w:pPr>
+          </w:p>
+        </w:tc>
+      </w:tr>
+      <w:tr>
+        <w:tc>
+          <w:tcPr>
+            <w:tcW w:w="662" w:type="dxa"/>
+            <w:tcBorders>
+              <w:top w:val="single" w:sz="4" w:space="0" w:color="auto"/>
+              <w:left w:val="single" w:sz="4" w:space="0" w:color="auto"/>
+              <w:bottom w:val="single" w:sz="4" w:space="0" w:color="auto"/>
+              <w:right w:val="single" w:sz="4" w:space="0" w:color="auto"/>
+            </w:tcBorders>
+            <w:vAlign w:val="center"/>
+          </w:tcPr>
+          <w:p>
+            <w:pPr>
+              <w:contextualSpacing/>
+              <w:jc w:val="center"/>
+              <w:rPr>
+                <w:rFonts w:ascii="Times New Roman" w:hAnsi="Times New Roman" w:cs="Times New Roman"/>
+                <w:sz w:val="18"/>
+                <w:szCs w:val="18"/>
+              </w:rPr>
+            </w:pPr>
+            <w:r>
+              <w:rPr>
+                <w:rFonts w:ascii="Times New Roman" w:hAnsi="Times New Roman" w:cs="Times New Roman"/>
+                <w:sz w:val="18"/>
+                <w:szCs w:val="18"/>
+              </w:rPr>
+              <w:t>2.</w:t>
+            </w:r>
+          </w:p>
+        </w:tc>
+        <w:tc>
+          <w:tcPr>
+            <w:tcW w:w="1228" w:type="dxa"/>
+            <w:tcBorders>
+              <w:top w:val="single" w:sz="4" w:space="0" w:color="auto"/>
+              <w:left w:val="single" w:sz="4" w:space="0" w:color="auto"/>
+              <w:bottom w:val="single" w:sz="4" w:space="0" w:color="auto"/>
+              <w:right w:val="single" w:sz="4" w:space="0" w:color="auto"/>
+            </w:tcBorders>
+            <w:vAlign w:val="center"/>
+          </w:tcPr>
+          <w:p>
+            <w:pPr>
+              <w:contextualSpacing/>
+              <w:jc w:val="center"/>
+              <w:rPr>
+                <w:rFonts w:ascii="Times New Roman" w:hAnsi="Times New Roman" w:cs="Times New Roman"/>
+                <w:sz w:val="18"/>
+                <w:szCs w:val="18"/>
+              </w:rPr>
+            </w:pPr>
+            <w:r>
+              <w:rPr>
+                <w:rFonts w:ascii="Times New Roman" w:hAnsi="Times New Roman" w:cs="Times New Roman"/>
+                <w:sz w:val="20"/>
+                <w:szCs w:val="32"/>
+              </w:rPr>
+              <w:t>22-47010-1</w:t>
+            </w:r>
+          </w:p>
+        </w:tc>
+        <w:tc>
+          <w:tcPr>
+            <w:tcW w:w="3420" w:type="dxa"/>
+            <w:tcBorders>
+              <w:top w:val="single" w:sz="4" w:space="0" w:color="auto"/>
+              <w:left w:val="single" w:sz="4" w:space="0" w:color="auto"/>
+              <w:bottom w:val="single" w:sz="4" w:space="0" w:color="auto"/>
+              <w:right w:val="single" w:sz="4" w:space="0" w:color="auto"/>
+            </w:tcBorders>
+            <w:vAlign w:val="center"/>
+          </w:tcPr>
+          <w:p>
+            <w:pPr>
+              <w:contextualSpacing/>
+              <w:jc w:val="center"/>
+              <w:rPr>
+                <w:rFonts w:ascii="Times New Roman" w:hAnsi="Times New Roman" w:cs="Times New Roman"/>
+                <w:sz w:val="18"/>
+                <w:szCs w:val="18"/>
+              </w:rPr>
+            </w:pPr>
+            <w:r>
+              <w:rPr>
+                <w:rFonts w:ascii="Times New Roman" w:hAnsi="Times New Roman" w:cs="Times New Roman"/>
+                <w:sz w:val="20"/>
+                <w:szCs w:val="32"/>
+              </w:rPr>
+              <w:t>MD. JAHID HASAN</w:t>
+            </w:r>
+          </w:p>
+        </w:tc>
+        <w:tc>
+          <w:tcPr>
+            <w:tcW w:w="2160" w:type="dxa"/>
+            <w:tcBorders>
+              <w:top w:val="single" w:sz="4" w:space="0" w:color="auto"/>
+              <w:left w:val="single" w:sz="4" w:space="0" w:color="auto"/>
+              <w:bottom w:val="single" w:sz="4" w:space="0" w:color="auto"/>
+              <w:right w:val="single" w:sz="4" w:space="0" w:color="auto"/>
+            </w:tcBorders>
+          </w:tcPr>
+          <w:p>
+            <w:pPr>
+              <w:contextualSpacing/>
+              <w:jc w:val="center"/>
+              <w:rPr>
+                <w:rFonts w:ascii="Times New Roman" w:hAnsi="Times New Roman" w:cs="Times New Roman"/>
+                <w:sz w:val="20"/>
+                <w:szCs w:val="20"/>
+              </w:rPr>
+            </w:pPr>
+            <w:r>
+              <w:rPr>
+                <w:rFonts w:ascii="Times New Roman" w:hAnsi="Times New Roman" w:cs="Times New Roman"/>
+                <w:sz w:val="20"/>
+                <w:szCs w:val="20"/>
+              </w:rPr>
+              <w:t>Simulation</w:t>
+            </w:r>
+          </w:p>
+        </w:tc>
+        <w:tc>
+          <w:tcPr>
+            <w:tcW w:w="1800" w:type="dxa"/>
+            <w:tcBorders>
+              <w:top w:val="single" w:sz="4" w:space="0" w:color="auto"/>
+              <w:left w:val="single" w:sz="4" w:space="0" w:color="auto"/>
+              <w:bottom w:val="single" w:sz="4" w:space="0" w:color="auto"/>
+              <w:right w:val="single" w:sz="4" w:space="0" w:color="auto"/>
+            </w:tcBorders>
+          </w:tcPr>
+          <w:p>
+            <w:pPr>
+              <w:contextualSpacing/>
+              <w:rPr>
+                <w:rFonts w:ascii="Times New Roman" w:hAnsi="Times New Roman" w:cs="Times New Roman"/>
+                <w:sz w:val="18"/>
+                <w:szCs w:val="18"/>
+              </w:rPr>
+            </w:pPr>
+          </w:p>
+        </w:tc>
+        <w:tc>
+          <w:tcPr>
+            <w:tcW w:w="1530" w:type="dxa"/>
+            <w:tcBorders>
+              <w:top w:val="single" w:sz="4" w:space="0" w:color="auto"/>
+              <w:left w:val="single" w:sz="4" w:space="0" w:color="auto"/>
+              <w:bottom w:val="single" w:sz="4" w:space="0" w:color="auto"/>
+              <w:right w:val="single" w:sz="4" w:space="0" w:color="auto"/>
+            </w:tcBorders>
+          </w:tcPr>
+          <w:p>
+            <w:pPr>
+              <w:contextualSpacing/>
+              <w:rPr>
+                <w:rFonts w:ascii="Times New Roman" w:hAnsi="Times New Roman" w:cs="Times New Roman"/>
+                <w:sz w:val="18"/>
+                <w:szCs w:val="18"/>
+              </w:rPr>
+            </w:pPr>
+          </w:p>
+        </w:tc>
+      </w:tr>
+      <w:tr>
+        <w:tc>
+          <w:tcPr>
+            <w:tcW w:w="662" w:type="dxa"/>
+            <w:tcBorders>
+              <w:top w:val="single" w:sz="4" w:space="0" w:color="auto"/>
+              <w:left w:val="single" w:sz="4" w:space="0" w:color="auto"/>
+              <w:bottom w:val="single" w:sz="4" w:space="0" w:color="auto"/>
+              <w:right w:val="single" w:sz="4" w:space="0" w:color="auto"/>
+            </w:tcBorders>
+            <w:vAlign w:val="center"/>
+          </w:tcPr>
+          <w:p>
+            <w:pPr>
+              <w:contextualSpacing/>
+              <w:jc w:val="center"/>
+              <w:rPr>
+                <w:rFonts w:ascii="Times New Roman" w:hAnsi="Times New Roman" w:cs="Times New Roman"/>
+                <w:sz w:val="18"/>
+                <w:szCs w:val="18"/>
+              </w:rPr>
+            </w:pPr>
+            <w:r>
+              <w:rPr>
+                <w:rFonts w:ascii="Times New Roman" w:hAnsi="Times New Roman" w:cs="Times New Roman"/>
+                <w:sz w:val="18"/>
+                <w:szCs w:val="18"/>
+              </w:rPr>
+              <w:t>3.</w:t>
+            </w:r>
+          </w:p>
+        </w:tc>
+        <w:tc>
+          <w:tcPr>
+            <w:tcW w:w="1228" w:type="dxa"/>
+            <w:tcBorders>
+              <w:top w:val="single" w:sz="4" w:space="0" w:color="auto"/>
+              <w:left w:val="single" w:sz="4" w:space="0" w:color="auto"/>
+              <w:bottom w:val="single" w:sz="4" w:space="0" w:color="auto"/>
+              <w:right w:val="single" w:sz="4" w:space="0" w:color="auto"/>
+            </w:tcBorders>
+            <w:vAlign w:val="center"/>
+          </w:tcPr>
+          <w:p>
+            <w:pPr>
+              <w:contextualSpacing/>
+              <w:jc w:val="center"/>
+              <w:rPr>
+                <w:rFonts w:ascii="Times New Roman" w:hAnsi="Times New Roman" w:cs="Times New Roman"/>
+                <w:sz w:val="18"/>
+                <w:szCs w:val="18"/>
+              </w:rPr>
+            </w:pPr>
+            <w:r>
+              <w:rPr>
+                <w:rFonts w:ascii="Times New Roman" w:hAnsi="Times New Roman" w:cs="Times New Roman"/>
+                <w:sz w:val="20"/>
+                <w:szCs w:val="32"/>
+              </w:rPr>
+              <w:t>22-47018-1</w:t>
+            </w:r>
+          </w:p>
+        </w:tc>
+        <w:tc>
+          <w:tcPr>
+            <w:tcW w:w="3420" w:type="dxa"/>
+            <w:tcBorders>
+              <w:top w:val="single" w:sz="4" w:space="0" w:color="auto"/>
+              <w:left w:val="single" w:sz="4" w:space="0" w:color="auto"/>
+              <w:bottom w:val="single" w:sz="4" w:space="0" w:color="auto"/>
+              <w:right w:val="single" w:sz="4" w:space="0" w:color="auto"/>
+            </w:tcBorders>
+            <w:vAlign w:val="center"/>
+          </w:tcPr>
+          <w:p>
+            <w:pPr>
+              <w:contextualSpacing/>
+              <w:jc w:val="center"/>
+              <w:rPr>
+                <w:rFonts w:ascii="Times New Roman" w:hAnsi="Times New Roman" w:cs="Times New Roman"/>
+                <w:sz w:val="18"/>
+                <w:szCs w:val="18"/>
+              </w:rPr>
+            </w:pPr>
+            <w:r>
+              <w:rPr>
+                <w:rFonts w:ascii="Times New Roman" w:hAnsi="Times New Roman" w:cs="Times New Roman"/>
+                <w:sz w:val="20"/>
+                <w:szCs w:val="32"/>
+              </w:rPr>
+              <w:t>FARJANA YESMIN OPI</w:t>
+            </w:r>
+          </w:p>
+        </w:tc>
+        <w:tc>
+          <w:tcPr>
+            <w:tcW w:w="2160" w:type="dxa"/>
+            <w:tcBorders>
+              <w:top w:val="single" w:sz="4" w:space="0" w:color="auto"/>
+              <w:left w:val="single" w:sz="4" w:space="0" w:color="auto"/>
+              <w:bottom w:val="single" w:sz="4" w:space="0" w:color="auto"/>
+              <w:right w:val="single" w:sz="4" w:space="0" w:color="auto"/>
+            </w:tcBorders>
+          </w:tcPr>
+          <w:p>
+            <w:pPr>
+              <w:contextualSpacing/>
+              <w:jc w:val="center"/>
+              <w:rPr>
+                <w:rFonts w:ascii="Times New Roman" w:hAnsi="Times New Roman" w:cs="Times New Roman"/>
+                <w:sz w:val="20"/>
+                <w:szCs w:val="20"/>
+              </w:rPr>
+            </w:pPr>
+            <w:r>
+              <w:rPr>
+                <w:rFonts w:ascii="Times New Roman" w:hAnsi="Times New Roman" w:cs="Times New Roman"/>
+                <w:sz w:val="20"/>
+                <w:szCs w:val="20"/>
+              </w:rPr>
+              <w:t>Objectives, Equipment</w:t>
+            </w:r>
+          </w:p>
+        </w:tc>
+        <w:tc>
+          <w:tcPr>
+            <w:tcW w:w="1800" w:type="dxa"/>
+            <w:tcBorders>
+              <w:top w:val="single" w:sz="4" w:space="0" w:color="auto"/>
+              <w:left w:val="single" w:sz="4" w:space="0" w:color="auto"/>
+              <w:bottom w:val="single" w:sz="4" w:space="0" w:color="auto"/>
+              <w:right w:val="single" w:sz="4" w:space="0" w:color="auto"/>
+            </w:tcBorders>
+          </w:tcPr>
+          <w:p>
+            <w:pPr>
+              <w:contextualSpacing/>
+              <w:rPr>
+                <w:rFonts w:ascii="Times New Roman" w:hAnsi="Times New Roman" w:cs="Times New Roman"/>
+                <w:sz w:val="18"/>
+                <w:szCs w:val="18"/>
+              </w:rPr>
+            </w:pPr>
+          </w:p>
+        </w:tc>
+        <w:tc>
+          <w:tcPr>
+            <w:tcW w:w="1530" w:type="dxa"/>
+            <w:tcBorders>
+              <w:top w:val="single" w:sz="4" w:space="0" w:color="auto"/>
+              <w:left w:val="single" w:sz="4" w:space="0" w:color="auto"/>
+              <w:bottom w:val="single" w:sz="4" w:space="0" w:color="auto"/>
+              <w:right w:val="single" w:sz="4" w:space="0" w:color="auto"/>
+            </w:tcBorders>
+          </w:tcPr>
+          <w:p>
+            <w:pPr>
+              <w:contextualSpacing/>
+              <w:rPr>
+                <w:rFonts w:ascii="Times New Roman" w:hAnsi="Times New Roman" w:cs="Times New Roman"/>
+                <w:sz w:val="18"/>
+                <w:szCs w:val="18"/>
+              </w:rPr>
+            </w:pPr>
+          </w:p>
+        </w:tc>
+      </w:tr>
+      <w:tr>
+        <w:tc>
+          <w:tcPr>
+            <w:tcW w:w="662" w:type="dxa"/>
+            <w:tcBorders>
+              <w:top w:val="single" w:sz="4" w:space="0" w:color="auto"/>
+              <w:left w:val="single" w:sz="4" w:space="0" w:color="auto"/>
+              <w:bottom w:val="single" w:sz="4" w:space="0" w:color="auto"/>
+              <w:right w:val="single" w:sz="4" w:space="0" w:color="auto"/>
+            </w:tcBorders>
+            <w:vAlign w:val="center"/>
+          </w:tcPr>
+          <w:p>
+            <w:pPr>
+              <w:contextualSpacing/>
+              <w:jc w:val="center"/>
+              <w:rPr>
+                <w:rFonts w:ascii="Times New Roman" w:hAnsi="Times New Roman" w:cs="Times New Roman"/>
+                <w:sz w:val="18"/>
+                <w:szCs w:val="18"/>
+              </w:rPr>
+            </w:pPr>
+            <w:r>
+              <w:rPr>
+                <w:rFonts w:ascii="Times New Roman" w:hAnsi="Times New Roman" w:cs="Times New Roman"/>
+                <w:sz w:val="18"/>
+                <w:szCs w:val="18"/>
+              </w:rPr>
+              <w:t>4.</w:t>
+            </w:r>
+          </w:p>
+        </w:tc>
+        <w:tc>
+          <w:tcPr>
+            <w:tcW w:w="1228" w:type="dxa"/>
+            <w:tcBorders>
+              <w:top w:val="single" w:sz="4" w:space="0" w:color="auto"/>
+              <w:left w:val="single" w:sz="4" w:space="0" w:color="auto"/>
+              <w:bottom w:val="single" w:sz="4" w:space="0" w:color="auto"/>
+              <w:right w:val="single" w:sz="4" w:space="0" w:color="auto"/>
+            </w:tcBorders>
+            <w:vAlign w:val="center"/>
+          </w:tcPr>
+          <w:p>
+            <w:pPr>
+              <w:contextualSpacing/>
+              <w:jc w:val="center"/>
+              <w:rPr>
+                <w:rFonts w:ascii="Times New Roman" w:hAnsi="Times New Roman" w:cs="Times New Roman"/>
+                <w:sz w:val="18"/>
+                <w:szCs w:val="18"/>
+              </w:rPr>
+            </w:pPr>
+            <w:r>
+              <w:rPr>
+                <w:rFonts w:ascii="Times New Roman" w:hAnsi="Times New Roman" w:cs="Times New Roman"/>
+                <w:sz w:val="20"/>
+                <w:szCs w:val="32"/>
+              </w:rPr>
+              <w:t>22-47019-1</w:t>
+            </w:r>
+          </w:p>
+        </w:tc>
+        <w:tc>
+          <w:tcPr>
+            <w:tcW w:w="3420" w:type="dxa"/>
+            <w:tcBorders>
+              <w:top w:val="single" w:sz="4" w:space="0" w:color="auto"/>
+              <w:left w:val="single" w:sz="4" w:space="0" w:color="auto"/>
+              <w:bottom w:val="single" w:sz="4" w:space="0" w:color="auto"/>
+              <w:right w:val="single" w:sz="4" w:space="0" w:color="auto"/>
+            </w:tcBorders>
+            <w:vAlign w:val="center"/>
+          </w:tcPr>
+          <w:p>
+            <w:pPr>
+              <w:contextualSpacing/>
+              <w:jc w:val="center"/>
+              <w:rPr>
+                <w:rFonts w:ascii="Times New Roman" w:hAnsi="Times New Roman" w:cs="Times New Roman"/>
+                <w:sz w:val="18"/>
+                <w:szCs w:val="18"/>
+              </w:rPr>
+            </w:pPr>
+            <w:r>
+              <w:rPr>
+                <w:rFonts w:ascii="Times New Roman" w:hAnsi="Times New Roman" w:cs="Times New Roman"/>
+                <w:sz w:val="20"/>
+                <w:szCs w:val="32"/>
+              </w:rPr>
+              <w:t>MD.ABU TOWSIF</w:t>
+            </w:r>
+          </w:p>
+        </w:tc>
+        <w:tc>
+          <w:tcPr>
+            <w:tcW w:w="2160" w:type="dxa"/>
+            <w:tcBorders>
+              <w:top w:val="single" w:sz="4" w:space="0" w:color="auto"/>
+              <w:left w:val="single" w:sz="4" w:space="0" w:color="auto"/>
+              <w:bottom w:val="single" w:sz="4" w:space="0" w:color="auto"/>
+              <w:right w:val="single" w:sz="4" w:space="0" w:color="auto"/>
+            </w:tcBorders>
+          </w:tcPr>
+          <w:p>
+            <w:pPr>
+              <w:contextualSpacing/>
+              <w:jc w:val="center"/>
+              <w:rPr>
+                <w:rFonts w:ascii="Times New Roman" w:hAnsi="Times New Roman" w:cs="Times New Roman"/>
+                <w:sz w:val="20"/>
+                <w:szCs w:val="20"/>
+              </w:rPr>
+            </w:pPr>
+            <w:r>
+              <w:rPr>
+                <w:rFonts w:ascii="Times New Roman" w:hAnsi="Times New Roman" w:cs="Times New Roman"/>
+                <w:sz w:val="20"/>
+                <w:szCs w:val="20"/>
+              </w:rPr>
+              <w:t>Experimental procedure Hardware</w:t>
+            </w:r>
+          </w:p>
+        </w:tc>
+        <w:tc>
+          <w:tcPr>
+            <w:tcW w:w="1800" w:type="dxa"/>
+            <w:tcBorders>
+              <w:top w:val="single" w:sz="4" w:space="0" w:color="auto"/>
+              <w:left w:val="single" w:sz="4" w:space="0" w:color="auto"/>
+              <w:bottom w:val="single" w:sz="4" w:space="0" w:color="auto"/>
+              <w:right w:val="single" w:sz="4" w:space="0" w:color="auto"/>
+            </w:tcBorders>
+          </w:tcPr>
+          <w:p>
+            <w:pPr>
+              <w:contextualSpacing/>
+              <w:rPr>
+                <w:rFonts w:ascii="Times New Roman" w:hAnsi="Times New Roman" w:cs="Times New Roman"/>
+                <w:sz w:val="18"/>
+                <w:szCs w:val="18"/>
+              </w:rPr>
+            </w:pPr>
+          </w:p>
+        </w:tc>
+        <w:tc>
+          <w:tcPr>
+            <w:tcW w:w="1530" w:type="dxa"/>
+            <w:tcBorders>
+              <w:top w:val="single" w:sz="4" w:space="0" w:color="auto"/>
+              <w:left w:val="single" w:sz="4" w:space="0" w:color="auto"/>
+              <w:bottom w:val="single" w:sz="4" w:space="0" w:color="auto"/>
+              <w:right w:val="single" w:sz="4" w:space="0" w:color="auto"/>
+            </w:tcBorders>
+          </w:tcPr>
+          <w:p>
+            <w:pPr>
+              <w:contextualSpacing/>
+              <w:rPr>
+                <w:rFonts w:ascii="Times New Roman" w:hAnsi="Times New Roman" w:cs="Times New Roman"/>
+                <w:sz w:val="18"/>
+                <w:szCs w:val="18"/>
+              </w:rPr>
+            </w:pPr>
+          </w:p>
+        </w:tc>
+      </w:tr>
+      <w:tr>
+        <w:tc>
+          <w:tcPr>
+            <w:tcW w:w="662" w:type="dxa"/>
+            <w:tcBorders>
+              <w:top w:val="single" w:sz="4" w:space="0" w:color="auto"/>
+              <w:left w:val="single" w:sz="4" w:space="0" w:color="auto"/>
+              <w:bottom w:val="single" w:sz="4" w:space="0" w:color="auto"/>
+              <w:right w:val="single" w:sz="4" w:space="0" w:color="auto"/>
+            </w:tcBorders>
+            <w:vAlign w:val="center"/>
+          </w:tcPr>
+          <w:p>
+            <w:pPr>
+              <w:contextualSpacing/>
+              <w:jc w:val="center"/>
+              <w:rPr>
+                <w:rFonts w:ascii="Times New Roman" w:hAnsi="Times New Roman" w:cs="Times New Roman"/>
+                <w:sz w:val="18"/>
+                <w:szCs w:val="18"/>
+              </w:rPr>
+            </w:pPr>
+            <w:r>
+              <w:rPr>
+                <w:rFonts w:ascii="Times New Roman" w:hAnsi="Times New Roman" w:cs="Times New Roman"/>
+                <w:sz w:val="18"/>
+                <w:szCs w:val="18"/>
+              </w:rPr>
+              <w:t>5.</w:t>
+            </w:r>
+          </w:p>
+        </w:tc>
+        <w:tc>
+          <w:tcPr>
+            <w:tcW w:w="1228" w:type="dxa"/>
+            <w:tcBorders>
+              <w:top w:val="single" w:sz="4" w:space="0" w:color="auto"/>
+              <w:left w:val="single" w:sz="4" w:space="0" w:color="auto"/>
+              <w:bottom w:val="single" w:sz="4" w:space="0" w:color="auto"/>
+              <w:right w:val="single" w:sz="4" w:space="0" w:color="auto"/>
+            </w:tcBorders>
+            <w:vAlign w:val="center"/>
+          </w:tcPr>
+          <w:p>
+            <w:pPr>
+              <w:contextualSpacing/>
+              <w:jc w:val="center"/>
+              <w:rPr>
+                <w:rFonts w:ascii="Times New Roman" w:hAnsi="Times New Roman" w:cs="Times New Roman"/>
+                <w:sz w:val="18"/>
+                <w:szCs w:val="18"/>
+              </w:rPr>
+            </w:pPr>
+            <w:r>
+              <w:rPr>
+                <w:rFonts w:ascii="Times New Roman" w:hAnsi="Times New Roman" w:cs="Times New Roman"/>
+                <w:sz w:val="20"/>
+                <w:szCs w:val="32"/>
+              </w:rPr>
+              <w:t>22-47047-1</w:t>
+            </w:r>
+          </w:p>
+        </w:tc>
+        <w:tc>
+          <w:tcPr>
+            <w:tcW w:w="3420" w:type="dxa"/>
+            <w:tcBorders>
+              <w:top w:val="single" w:sz="4" w:space="0" w:color="auto"/>
+              <w:left w:val="single" w:sz="4" w:space="0" w:color="auto"/>
+              <w:bottom w:val="single" w:sz="4" w:space="0" w:color="auto"/>
+              <w:right w:val="single" w:sz="4" w:space="0" w:color="auto"/>
+            </w:tcBorders>
+            <w:vAlign w:val="center"/>
+          </w:tcPr>
+          <w:p>
+            <w:pPr>
+              <w:contextualSpacing/>
+              <w:jc w:val="center"/>
+              <w:rPr>
+                <w:rFonts w:ascii="Times New Roman" w:hAnsi="Times New Roman" w:cs="Times New Roman"/>
+                <w:sz w:val="18"/>
+                <w:szCs w:val="18"/>
+              </w:rPr>
+            </w:pPr>
+            <w:r>
+              <w:rPr>
+                <w:rFonts w:ascii="Times New Roman" w:hAnsi="Times New Roman" w:cs="Times New Roman"/>
+                <w:sz w:val="20"/>
+                <w:szCs w:val="32"/>
+              </w:rPr>
+              <w:t>NAZIM-E-ALAM</w:t>
+            </w:r>
+          </w:p>
+        </w:tc>
+        <w:tc>
+          <w:tcPr>
+            <w:tcW w:w="2160" w:type="dxa"/>
+            <w:tcBorders>
+              <w:top w:val="single" w:sz="4" w:space="0" w:color="auto"/>
+              <w:left w:val="single" w:sz="4" w:space="0" w:color="auto"/>
+              <w:bottom w:val="single" w:sz="4" w:space="0" w:color="auto"/>
+              <w:right w:val="single" w:sz="4" w:space="0" w:color="auto"/>
+            </w:tcBorders>
+          </w:tcPr>
+          <w:p>
+            <w:pPr>
+              <w:contextualSpacing/>
+              <w:jc w:val="center"/>
+              <w:rPr>
+                <w:rFonts w:ascii="Times New Roman" w:hAnsi="Times New Roman" w:cs="Times New Roman"/>
+                <w:sz w:val="20"/>
+                <w:szCs w:val="20"/>
+              </w:rPr>
+            </w:pPr>
+            <w:r>
+              <w:rPr>
+                <w:rFonts w:ascii="Times New Roman" w:hAnsi="Times New Roman" w:cs="Times New Roman"/>
+                <w:sz w:val="20"/>
+                <w:szCs w:val="20"/>
+              </w:rPr>
+              <w:t>Literature Review, Discussion</w:t>
+            </w:r>
+          </w:p>
+        </w:tc>
+        <w:tc>
+          <w:tcPr>
+            <w:tcW w:w="1800" w:type="dxa"/>
+            <w:tcBorders>
+              <w:top w:val="single" w:sz="4" w:space="0" w:color="auto"/>
+              <w:left w:val="single" w:sz="4" w:space="0" w:color="auto"/>
+              <w:bottom w:val="single" w:sz="4" w:space="0" w:color="auto"/>
+              <w:right w:val="single" w:sz="4" w:space="0" w:color="auto"/>
+            </w:tcBorders>
+          </w:tcPr>
+          <w:p>
+            <w:pPr>
+              <w:contextualSpacing/>
+              <w:rPr>
+                <w:rFonts w:ascii="Times New Roman" w:hAnsi="Times New Roman" w:cs="Times New Roman"/>
+                <w:sz w:val="18"/>
+                <w:szCs w:val="18"/>
+              </w:rPr>
+            </w:pPr>
+          </w:p>
+        </w:tc>
+        <w:tc>
+          <w:tcPr>
+            <w:tcW w:w="1530" w:type="dxa"/>
+            <w:tcBorders>
+              <w:top w:val="single" w:sz="4" w:space="0" w:color="auto"/>
+              <w:left w:val="single" w:sz="4" w:space="0" w:color="auto"/>
+              <w:bottom w:val="single" w:sz="4" w:space="0" w:color="auto"/>
+              <w:right w:val="single" w:sz="4" w:space="0" w:color="auto"/>
+            </w:tcBorders>
+          </w:tcPr>
+          <w:p>
+            <w:pPr>
+              <w:contextualSpacing/>
+              <w:rPr>
+                <w:rFonts w:ascii="Times New Roman" w:hAnsi="Times New Roman" w:cs="Times New Roman"/>
+                <w:sz w:val="18"/>
+                <w:szCs w:val="18"/>
+              </w:rPr>
+            </w:pPr>
+          </w:p>
+        </w:tc>
+      </w:tr>
+    </w:tbl>
+    <w:p>
+      <w:pPr>
+        <w:spacing w:before="120" w:after="120" w:line="360" w:lineRule="auto"/>
+        <w:contextualSpacing/>
+        <w:jc w:val="both"/>
         <w:rPr>
           <w:rFonts w:ascii="Times New Roman" w:hAnsi="Times New Roman" w:cs="Times New Roman"/>
           <w:b/>
@@ -22,6 +2956,29 @@
           <w:szCs w:val="24"/>
           <w:u w:val="single"/>
         </w:rPr>
+      </w:pPr>
+    </w:p>
+    <w:p>
+      <w:pPr>
+        <w:spacing w:before="120" w:after="120" w:line="360" w:lineRule="auto"/>
+        <w:contextualSpacing/>
+        <w:jc w:val="both"/>
+        <w:rPr>
+          <w:rFonts w:ascii="Times New Roman" w:hAnsi="Times New Roman" w:cs="Times New Roman"/>
+          <w:sz w:val="24"/>
+          <w:szCs w:val="24"/>
+        </w:rPr>
+      </w:pPr>
+      <w:r>
+        <w:rPr>
+          <w:rFonts w:ascii="Times New Roman" w:hAnsi="Times New Roman" w:cs="Times New Roman"/>
+          <w:b/>
+          <w:bCs/>
+          <w:sz w:val="24"/>
+          <w:szCs w:val="24"/>
+          <w:u w:val="single"/>
+        </w:rPr>
+        <w:lastRenderedPageBreak/>
         <w:t xml:space="preserve">TITLE: </w:t>
       </w:r>
       <w:r>
@@ -715,7 +3672,11 @@
           <w:u w:val="single"/>
         </w:rPr>
       </w:pPr>
-      <w:r>
+    </w:p>
+    <w:p>
+      <w:pPr>
+        <w:spacing w:before="120" w:after="120" w:line="360" w:lineRule="auto"/>
+        <w:jc w:val="both"/>
         <w:rPr>
           <w:rFonts w:ascii="Times New Roman" w:hAnsi="Times New Roman" w:cs="Times New Roman"/>
           <w:b/>
@@ -724,95 +3685,7 @@
           <w:szCs w:val="24"/>
           <w:u w:val="single"/>
         </w:rPr>
-        <w:t>OBJECTIVES:</w:t>
-      </w:r>
-    </w:p>
-    <w:p>
-      <w:pPr>
-        <w:spacing w:before="120" w:after="120" w:line="360" w:lineRule="auto"/>
-        <w:jc w:val="both"/>
-        <w:rPr>
-          <w:rFonts w:ascii="Times New Roman" w:hAnsi="Times New Roman" w:cs="Times New Roman"/>
-          <w:sz w:val="24"/>
-          <w:szCs w:val="24"/>
-        </w:rPr>
-      </w:pPr>
-      <w:r>
-        <w:rPr>
-          <w:rFonts w:ascii="Times New Roman" w:hAnsi="Times New Roman" w:cs="Times New Roman"/>
-          <w:sz w:val="24"/>
-          <w:szCs w:val="24"/>
-        </w:rPr>
-        <w:t xml:space="preserve">The objective of this experiment is to design and implement a random number generator using a combination of a 555 timer and a decade counter, featuring 8 LEDs for visual representation. The primary goal is to create a compact and efficient circuit that simulates the randomness of traditional </w:t>
-      </w:r>
-      <w:r>
-        <w:rPr>
-          <w:rFonts w:ascii="Times New Roman" w:hAnsi="Times New Roman" w:cs="Times New Roman"/>
-          <w:sz w:val="24"/>
-          <w:szCs w:val="24"/>
-        </w:rPr>
-        <w:lastRenderedPageBreak/>
-        <w:t xml:space="preserve">dice rolls, providing a practical application of integrated circuits in the generation of unpredictable sequences. By utilizing the 555 </w:t>
-      </w:r>
-      <w:proofErr w:type="gramStart"/>
-      <w:r>
-        <w:rPr>
-          <w:rFonts w:ascii="Times New Roman" w:hAnsi="Times New Roman" w:cs="Times New Roman"/>
-          <w:sz w:val="24"/>
-          <w:szCs w:val="24"/>
-        </w:rPr>
-        <w:t>timer</w:t>
-      </w:r>
-      <w:proofErr w:type="gramEnd"/>
-      <w:r>
-        <w:rPr>
-          <w:rFonts w:ascii="Times New Roman" w:hAnsi="Times New Roman" w:cs="Times New Roman"/>
-          <w:sz w:val="24"/>
-          <w:szCs w:val="24"/>
-        </w:rPr>
-        <w:t>, the experiment aims to showcase the ability to generate random pulses, fostering an understanding of its role in creating randomness within the circuit. The integration of the decade counter, specifically the 4017 IC, serves to count these pulses and activate the LEDs, effectively translating the generated sequence into a visually representational output. Through this experiment, participants will gain hands-on experience in circuit design, component integration, and practical implementation of a random number generator. The inclusion of 8 LEDs enhances the visual aspect of the generated random sequence, making the experiment not only instructive but also engaging for a comprehensive understanding of electronic components and their applications in digital devices.</w:t>
-      </w:r>
-      <w:r>
-        <w:t xml:space="preserve"> </w:t>
-      </w:r>
-      <w:r>
-        <w:rPr>
-          <w:rFonts w:ascii="Times New Roman" w:hAnsi="Times New Roman" w:cs="Times New Roman"/>
-          <w:sz w:val="24"/>
-          <w:szCs w:val="24"/>
-        </w:rPr>
-        <w:t>Furthermore, the incorporation of both simulation and practical implementation phases serves a dual purpose — validating the theoretical design in a simulated environment and ensuring its functionality in a real-world setting. This comprehensive approach enhances the participants' understanding of the transition from design to implementation and reinforces the importance of precision in circuit construction.</w:t>
-      </w:r>
-    </w:p>
-    <w:p>
-      <w:pPr>
-        <w:spacing w:before="120" w:after="120" w:line="360" w:lineRule="auto"/>
-        <w:jc w:val="both"/>
-        <w:rPr>
-          <w:rFonts w:ascii="Times New Roman" w:hAnsi="Times New Roman" w:cs="Times New Roman"/>
-          <w:sz w:val="24"/>
-          <w:szCs w:val="24"/>
-        </w:rPr>
-      </w:pPr>
-    </w:p>
-    <w:p>
-      <w:pPr>
-        <w:spacing w:before="120" w:after="120" w:line="360" w:lineRule="auto"/>
-        <w:jc w:val="both"/>
-        <w:rPr>
-          <w:rFonts w:ascii="Times New Roman" w:hAnsi="Times New Roman" w:cs="Times New Roman"/>
-          <w:sz w:val="24"/>
-          <w:szCs w:val="24"/>
-        </w:rPr>
-      </w:pPr>
-      <w:r>
-        <w:rPr>
-          <w:rFonts w:ascii="Times New Roman" w:hAnsi="Times New Roman" w:cs="Times New Roman"/>
-          <w:sz w:val="24"/>
-          <w:szCs w:val="24"/>
-        </w:rPr>
-        <w:t>In conclusion, this experiment goes beyond the basic demonstration of a random number generator, providing a holistic educational experience that combines theoretical concepts with practical application, troubleshooting, and critical analysis. Through this multifaceted approach, participants can develop a well-rounded understanding of electronic circuits and their applications in generating random sequences.</w:t>
-      </w:r>
+      </w:pPr>
     </w:p>
     <w:p>
       <w:pPr>
@@ -827,11 +3700,7 @@
           <w:u w:val="single"/>
         </w:rPr>
       </w:pPr>
-    </w:p>
-    <w:p>
-      <w:pPr>
-        <w:spacing w:before="120" w:after="120" w:line="360" w:lineRule="auto"/>
-        <w:jc w:val="both"/>
+      <w:r>
         <w:rPr>
           <w:rFonts w:ascii="Times New Roman" w:hAnsi="Times New Roman" w:cs="Times New Roman"/>
           <w:b/>
@@ -840,8 +3709,92 @@
           <w:szCs w:val="24"/>
           <w:u w:val="single"/>
         </w:rPr>
-      </w:pPr>
-      <w:r>
+        <w:t>OBJECTIVES:</w:t>
+      </w:r>
+    </w:p>
+    <w:p>
+      <w:pPr>
+        <w:spacing w:before="120" w:after="120" w:line="360" w:lineRule="auto"/>
+        <w:jc w:val="both"/>
+        <w:rPr>
+          <w:rFonts w:ascii="Times New Roman" w:hAnsi="Times New Roman" w:cs="Times New Roman"/>
+          <w:sz w:val="24"/>
+          <w:szCs w:val="24"/>
+        </w:rPr>
+      </w:pPr>
+      <w:r>
+        <w:rPr>
+          <w:rFonts w:ascii="Times New Roman" w:hAnsi="Times New Roman" w:cs="Times New Roman"/>
+          <w:sz w:val="24"/>
+          <w:szCs w:val="24"/>
+        </w:rPr>
+        <w:lastRenderedPageBreak/>
+        <w:t xml:space="preserve">The objective of this experiment is to design and implement a random number generator using a combination of a 555 timer and a decade counter, featuring 8 LEDs for visual representation. The primary goal is to create a compact and efficient circuit that simulates the randomness of traditional dice rolls, providing a practical application of integrated circuits in the generation of unpredictable sequences. By utilizing the 555 </w:t>
+      </w:r>
+      <w:proofErr w:type="gramStart"/>
+      <w:r>
+        <w:rPr>
+          <w:rFonts w:ascii="Times New Roman" w:hAnsi="Times New Roman" w:cs="Times New Roman"/>
+          <w:sz w:val="24"/>
+          <w:szCs w:val="24"/>
+        </w:rPr>
+        <w:t>timer</w:t>
+      </w:r>
+      <w:proofErr w:type="gramEnd"/>
+      <w:r>
+        <w:rPr>
+          <w:rFonts w:ascii="Times New Roman" w:hAnsi="Times New Roman" w:cs="Times New Roman"/>
+          <w:sz w:val="24"/>
+          <w:szCs w:val="24"/>
+        </w:rPr>
+        <w:t>, the experiment aims to showcase the ability to generate random pulses, fostering an understanding of its role in creating randomness within the circuit. The integration of the decade counter, specifically the 4017 IC, serves to count these pulses and activate the LEDs, effectively translating the generated sequence into a visually representational output. Through this experiment, participants will gain hands-on experience in circuit design, component integration, and practical implementation of a random number generator. The inclusion of 8 LEDs enhances the visual aspect of the generated random sequence, making the experiment not only instructive but also engaging for a comprehensive understanding of electronic components and their applications in digital devices.</w:t>
+      </w:r>
+      <w:r>
+        <w:t xml:space="preserve"> </w:t>
+      </w:r>
+      <w:r>
+        <w:rPr>
+          <w:rFonts w:ascii="Times New Roman" w:hAnsi="Times New Roman" w:cs="Times New Roman"/>
+          <w:sz w:val="24"/>
+          <w:szCs w:val="24"/>
+        </w:rPr>
+        <w:t>Furthermore, the incorporation of both simulation and practical implementation phases serves a dual purpose — validating the theoretical design in a simulated environment and ensuring its functionality in a real-world setting. This comprehensive approach enhances the participants' understanding of the transition from design to implementation and reinforces the importance of precision in circuit construction.</w:t>
+      </w:r>
+    </w:p>
+    <w:p>
+      <w:pPr>
+        <w:spacing w:before="120" w:after="120" w:line="360" w:lineRule="auto"/>
+        <w:jc w:val="both"/>
+        <w:rPr>
+          <w:rFonts w:ascii="Times New Roman" w:hAnsi="Times New Roman" w:cs="Times New Roman"/>
+          <w:sz w:val="24"/>
+          <w:szCs w:val="24"/>
+        </w:rPr>
+      </w:pPr>
+    </w:p>
+    <w:p>
+      <w:pPr>
+        <w:spacing w:before="120" w:after="120" w:line="360" w:lineRule="auto"/>
+        <w:jc w:val="both"/>
+        <w:rPr>
+          <w:rFonts w:ascii="Times New Roman" w:hAnsi="Times New Roman" w:cs="Times New Roman"/>
+          <w:sz w:val="24"/>
+          <w:szCs w:val="24"/>
+        </w:rPr>
+      </w:pPr>
+      <w:r>
+        <w:rPr>
+          <w:rFonts w:ascii="Times New Roman" w:hAnsi="Times New Roman" w:cs="Times New Roman"/>
+          <w:sz w:val="24"/>
+          <w:szCs w:val="24"/>
+        </w:rPr>
+        <w:t>In conclusion, this experiment goes beyond the basic demonstration of a random number generator, providing a holistic educational experience that combines theoretical concepts with practical application, troubleshooting, and critical analysis. Through this multifaceted approach, participants can develop a well-rounded understanding of electronic circuits and their applications in generating random sequences.</w:t>
+      </w:r>
+    </w:p>
+    <w:p>
+      <w:pPr>
+        <w:spacing w:before="120" w:after="120" w:line="360" w:lineRule="auto"/>
+        <w:jc w:val="both"/>
         <w:rPr>
           <w:rFonts w:ascii="Times New Roman" w:hAnsi="Times New Roman" w:cs="Times New Roman"/>
           <w:b/>
@@ -850,252 +3803,11 @@
           <w:szCs w:val="24"/>
           <w:u w:val="single"/>
         </w:rPr>
-        <w:t>Equipment:</w:t>
-      </w:r>
-    </w:p>
-    <w:p>
-      <w:pPr>
-        <w:spacing w:before="120" w:after="120" w:line="360" w:lineRule="auto"/>
-        <w:jc w:val="both"/>
-        <w:rPr>
-          <w:rFonts w:ascii="Times New Roman" w:hAnsi="Times New Roman" w:cs="Times New Roman"/>
-          <w:sz w:val="24"/>
-          <w:szCs w:val="24"/>
-        </w:rPr>
-      </w:pPr>
-      <w:r>
-        <w:rPr>
-          <w:rFonts w:ascii="Times New Roman" w:hAnsi="Times New Roman" w:cs="Times New Roman"/>
-          <w:sz w:val="24"/>
-          <w:szCs w:val="24"/>
-        </w:rPr>
-        <w:t>1. Breadboard</w:t>
-      </w:r>
-    </w:p>
-    <w:p>
-      <w:pPr>
-        <w:spacing w:before="120" w:after="120" w:line="360" w:lineRule="auto"/>
-        <w:jc w:val="both"/>
-        <w:rPr>
-          <w:rFonts w:ascii="Times New Roman" w:hAnsi="Times New Roman" w:cs="Times New Roman"/>
-          <w:sz w:val="24"/>
-          <w:szCs w:val="24"/>
-        </w:rPr>
-      </w:pPr>
-      <w:r>
-        <w:rPr>
-          <w:rFonts w:ascii="Times New Roman" w:hAnsi="Times New Roman" w:cs="Times New Roman"/>
-          <w:sz w:val="24"/>
-          <w:szCs w:val="24"/>
-        </w:rPr>
-        <w:t>2. 555 Timer IC</w:t>
-      </w:r>
-    </w:p>
-    <w:p>
-      <w:pPr>
-        <w:spacing w:before="120" w:after="120" w:line="360" w:lineRule="auto"/>
-        <w:jc w:val="both"/>
-        <w:rPr>
-          <w:rFonts w:ascii="Times New Roman" w:hAnsi="Times New Roman" w:cs="Times New Roman"/>
-          <w:sz w:val="24"/>
-          <w:szCs w:val="24"/>
-        </w:rPr>
-      </w:pPr>
-      <w:r>
-        <w:rPr>
-          <w:rFonts w:ascii="Times New Roman" w:hAnsi="Times New Roman" w:cs="Times New Roman"/>
-          <w:sz w:val="24"/>
-          <w:szCs w:val="24"/>
-        </w:rPr>
-        <w:t>3. Decade Counter 4017 IC</w:t>
-      </w:r>
-    </w:p>
-    <w:p>
-      <w:pPr>
-        <w:spacing w:before="120" w:after="120" w:line="360" w:lineRule="auto"/>
-        <w:jc w:val="both"/>
-        <w:rPr>
-          <w:rFonts w:ascii="Times New Roman" w:hAnsi="Times New Roman" w:cs="Times New Roman"/>
-          <w:sz w:val="24"/>
-          <w:szCs w:val="24"/>
-        </w:rPr>
-      </w:pPr>
-      <w:r>
-        <w:rPr>
-          <w:rFonts w:ascii="Times New Roman" w:hAnsi="Times New Roman" w:cs="Times New Roman"/>
-          <w:sz w:val="24"/>
-          <w:szCs w:val="24"/>
-        </w:rPr>
-        <w:t>4. Resistors:</w:t>
-      </w:r>
-    </w:p>
-    <w:p>
-      <w:pPr>
-        <w:spacing w:before="120" w:after="120" w:line="360" w:lineRule="auto"/>
-        <w:jc w:val="both"/>
-        <w:rPr>
-          <w:rFonts w:ascii="Times New Roman" w:hAnsi="Times New Roman" w:cs="Times New Roman"/>
-          <w:sz w:val="24"/>
-          <w:szCs w:val="24"/>
-        </w:rPr>
-      </w:pPr>
-      <w:r>
-        <w:rPr>
-          <w:rFonts w:ascii="Times New Roman" w:hAnsi="Times New Roman" w:cs="Times New Roman"/>
-          <w:sz w:val="24"/>
-          <w:szCs w:val="24"/>
-        </w:rPr>
-        <w:t xml:space="preserve">   - Two 100kΩ Resistors</w:t>
-      </w:r>
-    </w:p>
-    <w:p>
-      <w:pPr>
-        <w:spacing w:before="120" w:after="120" w:line="360" w:lineRule="auto"/>
-        <w:jc w:val="both"/>
-        <w:rPr>
-          <w:rFonts w:ascii="Times New Roman" w:hAnsi="Times New Roman" w:cs="Times New Roman"/>
-          <w:sz w:val="24"/>
-          <w:szCs w:val="24"/>
-        </w:rPr>
-      </w:pPr>
-      <w:r>
-        <w:rPr>
-          <w:rFonts w:ascii="Times New Roman" w:hAnsi="Times New Roman" w:cs="Times New Roman"/>
-          <w:sz w:val="24"/>
-          <w:szCs w:val="24"/>
-        </w:rPr>
-        <w:t xml:space="preserve">   - One 2.2kΩ Resistor</w:t>
-      </w:r>
-    </w:p>
-    <w:p>
-      <w:pPr>
-        <w:spacing w:before="120" w:after="120" w:line="360" w:lineRule="auto"/>
-        <w:jc w:val="both"/>
-        <w:rPr>
-          <w:rFonts w:ascii="Times New Roman" w:hAnsi="Times New Roman" w:cs="Times New Roman"/>
-          <w:sz w:val="24"/>
-          <w:szCs w:val="24"/>
-        </w:rPr>
-      </w:pPr>
-      <w:r>
-        <w:rPr>
-          <w:rFonts w:ascii="Times New Roman" w:hAnsi="Times New Roman" w:cs="Times New Roman"/>
-          <w:sz w:val="24"/>
-          <w:szCs w:val="24"/>
-        </w:rPr>
-        <w:lastRenderedPageBreak/>
-        <w:t>5. Capacitors:</w:t>
-      </w:r>
-    </w:p>
-    <w:p>
-      <w:pPr>
-        <w:spacing w:before="120" w:after="120" w:line="360" w:lineRule="auto"/>
-        <w:jc w:val="both"/>
-        <w:rPr>
-          <w:rFonts w:ascii="Times New Roman" w:hAnsi="Times New Roman" w:cs="Times New Roman"/>
-          <w:sz w:val="24"/>
-          <w:szCs w:val="24"/>
-        </w:rPr>
-      </w:pPr>
-      <w:r>
-        <w:rPr>
-          <w:rFonts w:ascii="Times New Roman" w:hAnsi="Times New Roman" w:cs="Times New Roman"/>
-          <w:sz w:val="24"/>
-          <w:szCs w:val="24"/>
-        </w:rPr>
-        <w:t xml:space="preserve">   - Two 1nF Capacitors</w:t>
-      </w:r>
-    </w:p>
-    <w:p>
-      <w:pPr>
-        <w:spacing w:before="120" w:after="120" w:line="360" w:lineRule="auto"/>
-        <w:jc w:val="both"/>
-        <w:rPr>
-          <w:rFonts w:ascii="Times New Roman" w:hAnsi="Times New Roman" w:cs="Times New Roman"/>
-          <w:sz w:val="24"/>
-          <w:szCs w:val="24"/>
-        </w:rPr>
-      </w:pPr>
-      <w:r>
-        <w:rPr>
-          <w:rFonts w:ascii="Times New Roman" w:hAnsi="Times New Roman" w:cs="Times New Roman"/>
-          <w:sz w:val="24"/>
-          <w:szCs w:val="24"/>
-        </w:rPr>
-        <w:t>6. LEDs (8 pieces)</w:t>
-      </w:r>
-    </w:p>
-    <w:p>
-      <w:pPr>
-        <w:spacing w:before="120" w:after="120" w:line="360" w:lineRule="auto"/>
-        <w:jc w:val="both"/>
-        <w:rPr>
-          <w:rFonts w:ascii="Times New Roman" w:hAnsi="Times New Roman" w:cs="Times New Roman"/>
-          <w:sz w:val="24"/>
-          <w:szCs w:val="24"/>
-        </w:rPr>
-      </w:pPr>
-      <w:r>
-        <w:rPr>
-          <w:rFonts w:ascii="Times New Roman" w:hAnsi="Times New Roman" w:cs="Times New Roman"/>
-          <w:sz w:val="24"/>
-          <w:szCs w:val="24"/>
-        </w:rPr>
-        <w:t>7. Jumper Wires</w:t>
-      </w:r>
-    </w:p>
-    <w:p>
-      <w:pPr>
-        <w:spacing w:before="120" w:after="120" w:line="360" w:lineRule="auto"/>
-        <w:jc w:val="both"/>
-        <w:rPr>
-          <w:rFonts w:ascii="Times New Roman" w:hAnsi="Times New Roman" w:cs="Times New Roman"/>
-          <w:sz w:val="24"/>
-          <w:szCs w:val="24"/>
-        </w:rPr>
-      </w:pPr>
-      <w:r>
-        <w:rPr>
-          <w:rFonts w:ascii="Times New Roman" w:hAnsi="Times New Roman" w:cs="Times New Roman"/>
-          <w:sz w:val="24"/>
-          <w:szCs w:val="24"/>
-        </w:rPr>
-        <w:t>8. Power Supply (with suitable voltage rating)</w:t>
-      </w:r>
-    </w:p>
-    <w:p>
-      <w:pPr>
-        <w:spacing w:before="120" w:after="120" w:line="360" w:lineRule="auto"/>
-        <w:jc w:val="both"/>
-        <w:rPr>
-          <w:rFonts w:ascii="Times New Roman" w:hAnsi="Times New Roman" w:cs="Times New Roman"/>
-          <w:sz w:val="24"/>
-          <w:szCs w:val="24"/>
-        </w:rPr>
-      </w:pPr>
-      <w:r>
-        <w:rPr>
-          <w:rFonts w:ascii="Times New Roman" w:hAnsi="Times New Roman" w:cs="Times New Roman"/>
-          <w:sz w:val="24"/>
-          <w:szCs w:val="24"/>
-        </w:rPr>
-        <w:t>9. Multimeter (for voltage and resistance checking)</w:t>
-      </w:r>
-    </w:p>
-    <w:p>
-      <w:pPr>
-        <w:spacing w:before="120" w:after="120" w:line="360" w:lineRule="auto"/>
-        <w:contextualSpacing/>
-        <w:jc w:val="both"/>
-        <w:rPr>
-          <w:rFonts w:ascii="Times New Roman" w:hAnsi="Times New Roman" w:cs="Times New Roman"/>
-        </w:rPr>
-      </w:pPr>
-    </w:p>
-    <w:p>
-      <w:pPr>
-        <w:spacing w:before="120" w:after="120" w:line="360" w:lineRule="auto"/>
-        <w:contextualSpacing/>
+      </w:pPr>
+    </w:p>
+    <w:p>
+      <w:pPr>
+        <w:spacing w:before="120" w:after="120" w:line="360" w:lineRule="auto"/>
         <w:jc w:val="both"/>
         <w:rPr>
           <w:rFonts w:ascii="Times New Roman" w:hAnsi="Times New Roman" w:cs="Times New Roman"/>
@@ -1115,6 +3827,271 @@
           <w:szCs w:val="24"/>
           <w:u w:val="single"/>
         </w:rPr>
+        <w:t>Equipment:</w:t>
+      </w:r>
+    </w:p>
+    <w:p>
+      <w:pPr>
+        <w:spacing w:before="120" w:after="120" w:line="360" w:lineRule="auto"/>
+        <w:jc w:val="both"/>
+        <w:rPr>
+          <w:rFonts w:ascii="Times New Roman" w:hAnsi="Times New Roman" w:cs="Times New Roman"/>
+          <w:sz w:val="24"/>
+          <w:szCs w:val="24"/>
+        </w:rPr>
+      </w:pPr>
+      <w:r>
+        <w:rPr>
+          <w:rFonts w:ascii="Times New Roman" w:hAnsi="Times New Roman" w:cs="Times New Roman"/>
+          <w:sz w:val="24"/>
+          <w:szCs w:val="24"/>
+        </w:rPr>
+        <w:t>1. Breadboard</w:t>
+      </w:r>
+    </w:p>
+    <w:p>
+      <w:pPr>
+        <w:spacing w:before="120" w:after="120" w:line="360" w:lineRule="auto"/>
+        <w:jc w:val="both"/>
+        <w:rPr>
+          <w:rFonts w:ascii="Times New Roman" w:hAnsi="Times New Roman" w:cs="Times New Roman"/>
+          <w:sz w:val="24"/>
+          <w:szCs w:val="24"/>
+        </w:rPr>
+      </w:pPr>
+      <w:r>
+        <w:rPr>
+          <w:rFonts w:ascii="Times New Roman" w:hAnsi="Times New Roman" w:cs="Times New Roman"/>
+          <w:sz w:val="24"/>
+          <w:szCs w:val="24"/>
+        </w:rPr>
+        <w:t>2. 555 Timer IC</w:t>
+      </w:r>
+    </w:p>
+    <w:p>
+      <w:pPr>
+        <w:spacing w:before="120" w:after="120" w:line="360" w:lineRule="auto"/>
+        <w:jc w:val="both"/>
+        <w:rPr>
+          <w:rFonts w:ascii="Times New Roman" w:hAnsi="Times New Roman" w:cs="Times New Roman"/>
+          <w:sz w:val="24"/>
+          <w:szCs w:val="24"/>
+        </w:rPr>
+      </w:pPr>
+      <w:r>
+        <w:rPr>
+          <w:rFonts w:ascii="Times New Roman" w:hAnsi="Times New Roman" w:cs="Times New Roman"/>
+          <w:sz w:val="24"/>
+          <w:szCs w:val="24"/>
+        </w:rPr>
+        <w:t>3. Decade Counter 4017 IC</w:t>
+      </w:r>
+    </w:p>
+    <w:p>
+      <w:pPr>
+        <w:spacing w:before="120" w:after="120" w:line="360" w:lineRule="auto"/>
+        <w:jc w:val="both"/>
+        <w:rPr>
+          <w:rFonts w:ascii="Times New Roman" w:hAnsi="Times New Roman" w:cs="Times New Roman"/>
+          <w:sz w:val="24"/>
+          <w:szCs w:val="24"/>
+        </w:rPr>
+      </w:pPr>
+      <w:r>
+        <w:rPr>
+          <w:rFonts w:ascii="Times New Roman" w:hAnsi="Times New Roman" w:cs="Times New Roman"/>
+          <w:sz w:val="24"/>
+          <w:szCs w:val="24"/>
+        </w:rPr>
+        <w:t>4. Resistors:</w:t>
+      </w:r>
+    </w:p>
+    <w:p>
+      <w:pPr>
+        <w:spacing w:before="120" w:after="120" w:line="360" w:lineRule="auto"/>
+        <w:jc w:val="both"/>
+        <w:rPr>
+          <w:rFonts w:ascii="Times New Roman" w:hAnsi="Times New Roman" w:cs="Times New Roman"/>
+          <w:sz w:val="24"/>
+          <w:szCs w:val="24"/>
+        </w:rPr>
+      </w:pPr>
+      <w:r>
+        <w:rPr>
+          <w:rFonts w:ascii="Times New Roman" w:hAnsi="Times New Roman" w:cs="Times New Roman"/>
+          <w:sz w:val="24"/>
+          <w:szCs w:val="24"/>
+        </w:rPr>
+        <w:lastRenderedPageBreak/>
+        <w:t xml:space="preserve">   - Two 100kΩ Resistors</w:t>
+      </w:r>
+    </w:p>
+    <w:p>
+      <w:pPr>
+        <w:spacing w:before="120" w:after="120" w:line="360" w:lineRule="auto"/>
+        <w:jc w:val="both"/>
+        <w:rPr>
+          <w:rFonts w:ascii="Times New Roman" w:hAnsi="Times New Roman" w:cs="Times New Roman"/>
+          <w:sz w:val="24"/>
+          <w:szCs w:val="24"/>
+        </w:rPr>
+      </w:pPr>
+      <w:r>
+        <w:rPr>
+          <w:rFonts w:ascii="Times New Roman" w:hAnsi="Times New Roman" w:cs="Times New Roman"/>
+          <w:sz w:val="24"/>
+          <w:szCs w:val="24"/>
+        </w:rPr>
+        <w:t xml:space="preserve">   - One 2.2kΩ Resistor</w:t>
+      </w:r>
+    </w:p>
+    <w:p>
+      <w:pPr>
+        <w:spacing w:before="120" w:after="120" w:line="360" w:lineRule="auto"/>
+        <w:jc w:val="both"/>
+        <w:rPr>
+          <w:rFonts w:ascii="Times New Roman" w:hAnsi="Times New Roman" w:cs="Times New Roman"/>
+          <w:sz w:val="24"/>
+          <w:szCs w:val="24"/>
+        </w:rPr>
+      </w:pPr>
+      <w:r>
+        <w:rPr>
+          <w:rFonts w:ascii="Times New Roman" w:hAnsi="Times New Roman" w:cs="Times New Roman"/>
+          <w:sz w:val="24"/>
+          <w:szCs w:val="24"/>
+        </w:rPr>
+        <w:t>5. Capacitors:</w:t>
+      </w:r>
+    </w:p>
+    <w:p>
+      <w:pPr>
+        <w:spacing w:before="120" w:after="120" w:line="360" w:lineRule="auto"/>
+        <w:jc w:val="both"/>
+        <w:rPr>
+          <w:rFonts w:ascii="Times New Roman" w:hAnsi="Times New Roman" w:cs="Times New Roman"/>
+          <w:sz w:val="24"/>
+          <w:szCs w:val="24"/>
+        </w:rPr>
+      </w:pPr>
+      <w:r>
+        <w:rPr>
+          <w:rFonts w:ascii="Times New Roman" w:hAnsi="Times New Roman" w:cs="Times New Roman"/>
+          <w:sz w:val="24"/>
+          <w:szCs w:val="24"/>
+        </w:rPr>
+        <w:t xml:space="preserve">   - Two 1nF Capacitors</w:t>
+      </w:r>
+    </w:p>
+    <w:p>
+      <w:pPr>
+        <w:spacing w:before="120" w:after="120" w:line="360" w:lineRule="auto"/>
+        <w:jc w:val="both"/>
+        <w:rPr>
+          <w:rFonts w:ascii="Times New Roman" w:hAnsi="Times New Roman" w:cs="Times New Roman"/>
+          <w:sz w:val="24"/>
+          <w:szCs w:val="24"/>
+        </w:rPr>
+      </w:pPr>
+      <w:r>
+        <w:rPr>
+          <w:rFonts w:ascii="Times New Roman" w:hAnsi="Times New Roman" w:cs="Times New Roman"/>
+          <w:sz w:val="24"/>
+          <w:szCs w:val="24"/>
+        </w:rPr>
+        <w:t>6. LEDs (8 pieces)</w:t>
+      </w:r>
+    </w:p>
+    <w:p>
+      <w:pPr>
+        <w:spacing w:before="120" w:after="120" w:line="360" w:lineRule="auto"/>
+        <w:jc w:val="both"/>
+        <w:rPr>
+          <w:rFonts w:ascii="Times New Roman" w:hAnsi="Times New Roman" w:cs="Times New Roman"/>
+          <w:sz w:val="24"/>
+          <w:szCs w:val="24"/>
+        </w:rPr>
+      </w:pPr>
+      <w:r>
+        <w:rPr>
+          <w:rFonts w:ascii="Times New Roman" w:hAnsi="Times New Roman" w:cs="Times New Roman"/>
+          <w:sz w:val="24"/>
+          <w:szCs w:val="24"/>
+        </w:rPr>
+        <w:t>7. Jumper Wires</w:t>
+      </w:r>
+    </w:p>
+    <w:p>
+      <w:pPr>
+        <w:spacing w:before="120" w:after="120" w:line="360" w:lineRule="auto"/>
+        <w:jc w:val="both"/>
+        <w:rPr>
+          <w:rFonts w:ascii="Times New Roman" w:hAnsi="Times New Roman" w:cs="Times New Roman"/>
+          <w:sz w:val="24"/>
+          <w:szCs w:val="24"/>
+        </w:rPr>
+      </w:pPr>
+      <w:r>
+        <w:rPr>
+          <w:rFonts w:ascii="Times New Roman" w:hAnsi="Times New Roman" w:cs="Times New Roman"/>
+          <w:sz w:val="24"/>
+          <w:szCs w:val="24"/>
+        </w:rPr>
+        <w:t>8. Power Supply (with suitable voltage rating)</w:t>
+      </w:r>
+    </w:p>
+    <w:p>
+      <w:pPr>
+        <w:spacing w:before="120" w:after="120" w:line="360" w:lineRule="auto"/>
+        <w:jc w:val="both"/>
+        <w:rPr>
+          <w:rFonts w:ascii="Times New Roman" w:hAnsi="Times New Roman" w:cs="Times New Roman"/>
+          <w:sz w:val="24"/>
+          <w:szCs w:val="24"/>
+        </w:rPr>
+      </w:pPr>
+      <w:r>
+        <w:rPr>
+          <w:rFonts w:ascii="Times New Roman" w:hAnsi="Times New Roman" w:cs="Times New Roman"/>
+          <w:sz w:val="24"/>
+          <w:szCs w:val="24"/>
+        </w:rPr>
+        <w:t>9. Multimeter (for voltage and resistance checking)</w:t>
+      </w:r>
+    </w:p>
+    <w:p>
+      <w:pPr>
+        <w:spacing w:before="120" w:after="120" w:line="360" w:lineRule="auto"/>
+        <w:contextualSpacing/>
+        <w:jc w:val="both"/>
+        <w:rPr>
+          <w:rFonts w:ascii="Times New Roman" w:hAnsi="Times New Roman" w:cs="Times New Roman"/>
+        </w:rPr>
+      </w:pPr>
+    </w:p>
+    <w:p>
+      <w:pPr>
+        <w:spacing w:before="120" w:after="120" w:line="360" w:lineRule="auto"/>
+        <w:contextualSpacing/>
+        <w:jc w:val="both"/>
+        <w:rPr>
+          <w:rFonts w:ascii="Times New Roman" w:hAnsi="Times New Roman" w:cs="Times New Roman"/>
+          <w:b/>
+          <w:bCs/>
+          <w:sz w:val="24"/>
+          <w:szCs w:val="24"/>
+          <w:u w:val="single"/>
+        </w:rPr>
+      </w:pPr>
+      <w:r>
+        <w:rPr>
+          <w:rFonts w:ascii="Times New Roman" w:hAnsi="Times New Roman" w:cs="Times New Roman"/>
+          <w:b/>
+          <w:bCs/>
+          <w:sz w:val="24"/>
+          <w:szCs w:val="24"/>
+          <w:u w:val="single"/>
+        </w:rPr>
         <w:t>Experimental Procedure:</w:t>
       </w:r>
     </w:p>
@@ -1583,7 +4560,6 @@
           <w:sz w:val="24"/>
           <w:szCs w:val="24"/>
         </w:rPr>
-        <w:lastRenderedPageBreak/>
         <w:t xml:space="preserve">   -</w:t>
       </w:r>
       <w:r>
@@ -3234,7 +6210,7 @@
                 <w:noProof/>
               </w:rPr>
               <w:drawing>
-                <wp:anchor distT="0" distB="0" distL="114300" distR="114300" simplePos="0" relativeHeight="251665408" behindDoc="0" locked="0" layoutInCell="1" allowOverlap="1" wp14:anchorId="5FD9BE09" wp14:editId="0A50840F">
+                <wp:anchor distT="0" distB="0" distL="114300" distR="114300" simplePos="0" relativeHeight="251665408" behindDoc="0" locked="0" layoutInCell="1" allowOverlap="1" wp14:anchorId="5FD9BE09" wp14:editId="681591A2">
                   <wp:simplePos x="0" y="0"/>
                   <wp:positionH relativeFrom="column">
                     <wp:posOffset>-19685</wp:posOffset>
@@ -3610,7 +6586,7 @@
                 <w:noProof/>
               </w:rPr>
               <w:drawing>
-                <wp:anchor distT="0" distB="0" distL="114300" distR="114300" simplePos="0" relativeHeight="251663360" behindDoc="0" locked="0" layoutInCell="1" allowOverlap="1" wp14:anchorId="4377448A" wp14:editId="6861C85D">
+                <wp:anchor distT="0" distB="0" distL="114300" distR="114300" simplePos="0" relativeHeight="251663360" behindDoc="0" locked="0" layoutInCell="1" allowOverlap="1" wp14:anchorId="4377448A" wp14:editId="79CA7C75">
                   <wp:simplePos x="0" y="0"/>
                   <wp:positionH relativeFrom="column">
                     <wp:posOffset>24765</wp:posOffset>
@@ -3899,6 +6875,18 @@
         <w:jc w:val="both"/>
         <w:rPr>
           <w:rFonts w:ascii="Times New Roman" w:hAnsi="Times New Roman" w:cs="Times New Roman"/>
+          <w:sz w:val="24"/>
+          <w:szCs w:val="24"/>
+        </w:rPr>
+      </w:pPr>
+    </w:p>
+    <w:p>
+      <w:pPr>
+        <w:spacing w:before="120" w:after="120" w:line="360" w:lineRule="auto"/>
+        <w:contextualSpacing/>
+        <w:jc w:val="both"/>
+        <w:rPr>
+          <w:rFonts w:ascii="Times New Roman" w:hAnsi="Times New Roman" w:cs="Times New Roman"/>
           <w:b/>
           <w:bCs/>
           <w:sz w:val="24"/>
@@ -3906,12 +6894,7 @@
           <w:u w:val="single"/>
         </w:rPr>
       </w:pPr>
-    </w:p>
-    <w:p>
-      <w:pPr>
-        <w:spacing w:before="120" w:after="120" w:line="360" w:lineRule="auto"/>
-        <w:contextualSpacing/>
-        <w:jc w:val="both"/>
+      <w:r>
         <w:rPr>
           <w:rFonts w:ascii="Times New Roman" w:hAnsi="Times New Roman" w:cs="Times New Roman"/>
           <w:b/>
@@ -3920,8 +6903,14 @@
           <w:szCs w:val="24"/>
           <w:u w:val="single"/>
         </w:rPr>
-      </w:pPr>
-      <w:r>
+        <w:t>Limitations:</w:t>
+      </w:r>
+    </w:p>
+    <w:p>
+      <w:pPr>
+        <w:spacing w:before="120" w:after="120" w:line="360" w:lineRule="auto"/>
+        <w:contextualSpacing/>
+        <w:jc w:val="both"/>
         <w:rPr>
           <w:rFonts w:ascii="Times New Roman" w:hAnsi="Times New Roman" w:cs="Times New Roman"/>
           <w:b/>
@@ -3930,74 +6919,16 @@
           <w:szCs w:val="24"/>
           <w:u w:val="single"/>
         </w:rPr>
-        <w:t>Future Scopes:</w:t>
-      </w:r>
-    </w:p>
-    <w:p>
-      <w:pPr>
-        <w:spacing w:before="120" w:after="120" w:line="360" w:lineRule="auto"/>
-        <w:contextualSpacing/>
-        <w:jc w:val="both"/>
-        <w:rPr>
-          <w:rFonts w:ascii="Times New Roman" w:hAnsi="Times New Roman" w:cs="Times New Roman"/>
-          <w:sz w:val="24"/>
-          <w:szCs w:val="24"/>
-        </w:rPr>
-      </w:pPr>
-      <w:r>
-        <w:rPr>
-          <w:rFonts w:ascii="Times New Roman" w:hAnsi="Times New Roman" w:cs="Times New Roman"/>
-          <w:sz w:val="24"/>
-          <w:szCs w:val="24"/>
-        </w:rPr>
-        <w:t xml:space="preserve">The future scope of </w:t>
-      </w:r>
-      <w:r>
-        <w:rPr>
-          <w:rFonts w:ascii="Times New Roman" w:hAnsi="Times New Roman" w:cs="Times New Roman"/>
-          <w:sz w:val="24"/>
-          <w:szCs w:val="24"/>
-        </w:rPr>
-        <w:t xml:space="preserve">our OEL </w:t>
-      </w:r>
-      <w:r>
-        <w:rPr>
-          <w:rFonts w:ascii="Times New Roman" w:hAnsi="Times New Roman" w:cs="Times New Roman"/>
-          <w:sz w:val="24"/>
-          <w:szCs w:val="24"/>
-        </w:rPr>
-        <w:t>random number generator experiment lies in the exploration of advanced configurations and applications. Further research could focus on refining the pseudo-randomness of the circuit by investigating alternative algorithms and incorporating feedback mechanisms. Exploring the integration of microcontrollers or programmable devices could enhance the adaptability and programmability of the random number generator, expanding its potential applications beyond the current circuit's capabilities. Additionally, there is room for examining the impact of different component specifications on the circuit's performance and developing methods to mitigate variations. The experiment lays the groundwork for future endeavors in the realm of electronic design, encouraging the pursuit of innovative approaches to random number generation that could find applications in fields such as cryptography, secure communication systems, and gaming platforms. This opens avenues for continued research and development, contributing to the evolution of more sophisticated and versatile random number generators.</w:t>
-      </w:r>
-    </w:p>
-    <w:p>
-      <w:pPr>
-        <w:spacing w:before="120" w:after="120" w:line="360" w:lineRule="auto"/>
-        <w:contextualSpacing/>
-        <w:jc w:val="both"/>
-        <w:rPr>
-          <w:rFonts w:ascii="Times New Roman" w:hAnsi="Times New Roman" w:cs="Times New Roman"/>
-          <w:sz w:val="24"/>
-          <w:szCs w:val="24"/>
-        </w:rPr>
-      </w:pPr>
-    </w:p>
-    <w:p>
-      <w:pPr>
-        <w:spacing w:before="120" w:after="120" w:line="360" w:lineRule="auto"/>
-        <w:contextualSpacing/>
-        <w:jc w:val="both"/>
-        <w:rPr>
-          <w:rFonts w:ascii="Times New Roman" w:hAnsi="Times New Roman" w:cs="Times New Roman"/>
-          <w:sz w:val="24"/>
-          <w:szCs w:val="24"/>
-        </w:rPr>
-      </w:pPr>
-    </w:p>
-    <w:p>
-      <w:pPr>
-        <w:spacing w:before="120" w:after="120" w:line="360" w:lineRule="auto"/>
-        <w:contextualSpacing/>
-        <w:jc w:val="both"/>
+      </w:pPr>
+      <w:r>
+        <w:rPr>
+          <w:rFonts w:ascii="Times New Roman" w:hAnsi="Times New Roman" w:cs="Times New Roman"/>
+          <w:sz w:val="24"/>
+          <w:szCs w:val="24"/>
+        </w:rPr>
+        <w:t>The implementation of the random number generator circuit is subject to certain limitations that warrant consideration. One notable constraint is the inherent "pseudo-random" nature of the system. Despite its appearance of randomness, the circuit's operation is deterministic, influenced by specific component values and environmental factors. Variations in resistor specifications, especially within their tolerance limits, can introduce subtle biases in the generated sequences. Additionally, the circuit's sensitivity to temperature changes may impact its performance, potentially leading to variations in the timing aspects of the random number generation. These limitations highlight the importance of precision in component selection and the need for further exploration to mitigate deterministic influences, enhancing the circuit's overall robustness and reliability</w:t>
+      </w:r>
+      <w:r>
         <w:rPr>
           <w:rFonts w:ascii="Times New Roman" w:hAnsi="Times New Roman" w:cs="Times New Roman"/>
           <w:b/>
@@ -4006,8 +6937,14 @@
           <w:szCs w:val="24"/>
           <w:u w:val="single"/>
         </w:rPr>
-      </w:pPr>
-      <w:r>
+        <w:t>.</w:t>
+      </w:r>
+    </w:p>
+    <w:p>
+      <w:pPr>
+        <w:spacing w:before="120" w:after="120" w:line="360" w:lineRule="auto"/>
+        <w:contextualSpacing/>
+        <w:jc w:val="both"/>
         <w:rPr>
           <w:rFonts w:ascii="Times New Roman" w:hAnsi="Times New Roman" w:cs="Times New Roman"/>
           <w:b/>
@@ -4016,61 +6953,6 @@
           <w:szCs w:val="24"/>
           <w:u w:val="single"/>
         </w:rPr>
-        <w:t>Conclusion:</w:t>
-      </w:r>
-    </w:p>
-    <w:p>
-      <w:pPr>
-        <w:spacing w:before="120" w:after="120" w:line="360" w:lineRule="auto"/>
-        <w:contextualSpacing/>
-        <w:jc w:val="both"/>
-        <w:rPr>
-          <w:rFonts w:ascii="Times New Roman" w:hAnsi="Times New Roman" w:cs="Times New Roman"/>
-          <w:sz w:val="24"/>
-          <w:szCs w:val="24"/>
-        </w:rPr>
-      </w:pPr>
-      <w:r>
-        <w:rPr>
-          <w:rFonts w:ascii="Times New Roman" w:hAnsi="Times New Roman" w:cs="Times New Roman"/>
-          <w:sz w:val="24"/>
-          <w:szCs w:val="24"/>
-        </w:rPr>
-        <w:t xml:space="preserve">In conclusion, our experiment with a random number generator using a 555 timer, 4017_BD IC, LEDs, resistors, capacitors, and a 12V power supply yielded successful results. The circuit's generation of visually perceived random LED patterns closely aligned with our theoretical expectations, showcasing its reliability. Recognizing the inherent "pseudo-random" nature and considering potential influences from component tolerances and temperature sensitivity adds depth to our findings. The broader implications extend to practical applications in cryptography and gaming, underlining the circuit's immediate relevance in existing literature. Despite acknowledged limitations, our experiment serves as a foundational milestone for future applications. The insights gained deepen our understanding of electronic systems, providing </w:t>
-      </w:r>
-      <w:proofErr w:type="gramStart"/>
-      <w:r>
-        <w:rPr>
-          <w:rFonts w:ascii="Times New Roman" w:hAnsi="Times New Roman" w:cs="Times New Roman"/>
-          <w:sz w:val="24"/>
-          <w:szCs w:val="24"/>
-        </w:rPr>
-        <w:t>a practical</w:t>
-      </w:r>
-      <w:proofErr w:type="gramEnd"/>
-      <w:r>
-        <w:rPr>
-          <w:rFonts w:ascii="Times New Roman" w:hAnsi="Times New Roman" w:cs="Times New Roman"/>
-          <w:sz w:val="24"/>
-          <w:szCs w:val="24"/>
-        </w:rPr>
-        <w:t xml:space="preserve"> groundwork for refinements. The successful realization of this circuit positions it as a dependable tool, promising continued advancements in real-world applicability. This achievement marks a significant stride </w:t>
-      </w:r>
-      <w:r>
-        <w:rPr>
-          <w:rFonts w:ascii="Times New Roman" w:hAnsi="Times New Roman" w:cs="Times New Roman"/>
-          <w:sz w:val="24"/>
-          <w:szCs w:val="24"/>
-        </w:rPr>
-        <w:lastRenderedPageBreak/>
-        <w:t>in the exploration of random number generation, contributing valuable insights to the field of electronics and its diverse applications.</w:t>
-      </w:r>
-    </w:p>
-    <w:p>
-      <w:pPr>
-        <w:spacing w:before="120" w:after="120" w:line="360" w:lineRule="auto"/>
-        <w:contextualSpacing/>
-        <w:jc w:val="both"/>
       </w:pPr>
     </w:p>
     <w:p>
@@ -4096,6 +6978,164 @@
           <w:szCs w:val="24"/>
           <w:u w:val="single"/>
         </w:rPr>
+        <w:t>Future Scopes:</w:t>
+      </w:r>
+    </w:p>
+    <w:p>
+      <w:pPr>
+        <w:spacing w:before="120" w:after="120" w:line="360" w:lineRule="auto"/>
+        <w:contextualSpacing/>
+        <w:jc w:val="both"/>
+        <w:rPr>
+          <w:rFonts w:ascii="Times New Roman" w:hAnsi="Times New Roman" w:cs="Times New Roman"/>
+          <w:sz w:val="24"/>
+          <w:szCs w:val="24"/>
+        </w:rPr>
+      </w:pPr>
+      <w:r>
+        <w:rPr>
+          <w:rFonts w:ascii="Times New Roman" w:hAnsi="Times New Roman" w:cs="Times New Roman"/>
+          <w:sz w:val="24"/>
+          <w:szCs w:val="24"/>
+        </w:rPr>
+        <w:t xml:space="preserve">The future scope of </w:t>
+      </w:r>
+      <w:r>
+        <w:rPr>
+          <w:rFonts w:ascii="Times New Roman" w:hAnsi="Times New Roman" w:cs="Times New Roman"/>
+          <w:sz w:val="24"/>
+          <w:szCs w:val="24"/>
+        </w:rPr>
+        <w:t xml:space="preserve">our OEL </w:t>
+      </w:r>
+      <w:r>
+        <w:rPr>
+          <w:rFonts w:ascii="Times New Roman" w:hAnsi="Times New Roman" w:cs="Times New Roman"/>
+          <w:sz w:val="24"/>
+          <w:szCs w:val="24"/>
+        </w:rPr>
+        <w:t>random number generator experiment lies in the exploration of advanced configurations and applications. Further research could focus on refining the pseudo-randomness of the circuit by investigating alternative algorithms and incorporating feedback mechanisms. Exploring the integration of microcontrollers or programmable devices could enhance the adaptability and programmability of the random number generator, expanding its potential applications beyond the current circuit's capabilities. Additionally, there is room for examining the impact of different component specifications on the circuit's performance and developing methods to mitigate variations. The experiment lays the groundwork for future endeavors in the realm of electronic design, encouraging the pursuit of innovative approaches to random number generation that could find applications in fields such as cryptography, secure communication systems, and gaming platforms. This opens avenues for continued research and development, contributing to the evolution of more sophisticated and versatile random number generators.</w:t>
+      </w:r>
+    </w:p>
+    <w:p>
+      <w:pPr>
+        <w:spacing w:before="120" w:after="120" w:line="360" w:lineRule="auto"/>
+        <w:contextualSpacing/>
+        <w:jc w:val="both"/>
+        <w:rPr>
+          <w:rFonts w:ascii="Times New Roman" w:hAnsi="Times New Roman" w:cs="Times New Roman"/>
+          <w:sz w:val="24"/>
+          <w:szCs w:val="24"/>
+        </w:rPr>
+      </w:pPr>
+    </w:p>
+    <w:p>
+      <w:pPr>
+        <w:spacing w:before="120" w:after="120" w:line="360" w:lineRule="auto"/>
+        <w:contextualSpacing/>
+        <w:jc w:val="both"/>
+        <w:rPr>
+          <w:rFonts w:ascii="Times New Roman" w:hAnsi="Times New Roman" w:cs="Times New Roman"/>
+          <w:sz w:val="24"/>
+          <w:szCs w:val="24"/>
+        </w:rPr>
+      </w:pPr>
+    </w:p>
+    <w:p>
+      <w:pPr>
+        <w:spacing w:before="120" w:after="120" w:line="360" w:lineRule="auto"/>
+        <w:contextualSpacing/>
+        <w:jc w:val="both"/>
+        <w:rPr>
+          <w:rFonts w:ascii="Times New Roman" w:hAnsi="Times New Roman" w:cs="Times New Roman"/>
+          <w:b/>
+          <w:bCs/>
+          <w:sz w:val="24"/>
+          <w:szCs w:val="24"/>
+          <w:u w:val="single"/>
+        </w:rPr>
+      </w:pPr>
+      <w:r>
+        <w:rPr>
+          <w:rFonts w:ascii="Times New Roman" w:hAnsi="Times New Roman" w:cs="Times New Roman"/>
+          <w:b/>
+          <w:bCs/>
+          <w:sz w:val="24"/>
+          <w:szCs w:val="24"/>
+          <w:u w:val="single"/>
+        </w:rPr>
+        <w:lastRenderedPageBreak/>
+        <w:t>Conclusion:</w:t>
+      </w:r>
+    </w:p>
+    <w:p>
+      <w:pPr>
+        <w:spacing w:before="120" w:after="120" w:line="360" w:lineRule="auto"/>
+        <w:contextualSpacing/>
+        <w:jc w:val="both"/>
+        <w:rPr>
+          <w:rFonts w:ascii="Times New Roman" w:hAnsi="Times New Roman" w:cs="Times New Roman"/>
+          <w:sz w:val="24"/>
+          <w:szCs w:val="24"/>
+        </w:rPr>
+      </w:pPr>
+      <w:r>
+        <w:rPr>
+          <w:rFonts w:ascii="Times New Roman" w:hAnsi="Times New Roman" w:cs="Times New Roman"/>
+          <w:sz w:val="24"/>
+          <w:szCs w:val="24"/>
+        </w:rPr>
+        <w:t xml:space="preserve">In conclusion, our experiment with a random number generator using a 555 timer, 4017_BD IC, LEDs, resistors, capacitors, and a 12V power supply yielded successful results. The circuit's generation of visually perceived random LED patterns closely aligned with our theoretical expectations, showcasing its reliability. Recognizing the inherent "pseudo-random" nature and considering potential influences from component tolerances and temperature sensitivity adds depth to our findings. The broader implications extend to practical applications in cryptography and gaming, underlining the circuit's immediate relevance in existing literature. Despite acknowledged limitations, our experiment serves as a foundational milestone for future applications. The insights gained deepen our understanding of electronic systems, providing </w:t>
+      </w:r>
+      <w:proofErr w:type="gramStart"/>
+      <w:r>
+        <w:rPr>
+          <w:rFonts w:ascii="Times New Roman" w:hAnsi="Times New Roman" w:cs="Times New Roman"/>
+          <w:sz w:val="24"/>
+          <w:szCs w:val="24"/>
+        </w:rPr>
+        <w:t>a practical</w:t>
+      </w:r>
+      <w:proofErr w:type="gramEnd"/>
+      <w:r>
+        <w:rPr>
+          <w:rFonts w:ascii="Times New Roman" w:hAnsi="Times New Roman" w:cs="Times New Roman"/>
+          <w:sz w:val="24"/>
+          <w:szCs w:val="24"/>
+        </w:rPr>
+        <w:t xml:space="preserve"> groundwork for refinements. The successful realization of this circuit positions it as a dependable tool, promising continued advancements in real-world applicability. This achievement marks a significant stride in the exploration of random number generation, contributing valuable insights to the field of electronics and its diverse applications.</w:t>
+      </w:r>
+    </w:p>
+    <w:p>
+      <w:pPr>
+        <w:spacing w:before="120" w:after="120" w:line="360" w:lineRule="auto"/>
+        <w:contextualSpacing/>
+        <w:jc w:val="both"/>
+      </w:pPr>
+    </w:p>
+    <w:p>
+      <w:pPr>
+        <w:spacing w:before="120" w:after="120" w:line="360" w:lineRule="auto"/>
+        <w:contextualSpacing/>
+        <w:jc w:val="both"/>
+        <w:rPr>
+          <w:rFonts w:ascii="Times New Roman" w:hAnsi="Times New Roman" w:cs="Times New Roman"/>
+          <w:b/>
+          <w:bCs/>
+          <w:sz w:val="24"/>
+          <w:szCs w:val="24"/>
+          <w:u w:val="single"/>
+        </w:rPr>
+      </w:pPr>
+      <w:r>
+        <w:rPr>
+          <w:rFonts w:ascii="Times New Roman" w:hAnsi="Times New Roman" w:cs="Times New Roman"/>
+          <w:b/>
+          <w:bCs/>
+          <w:sz w:val="24"/>
+          <w:szCs w:val="24"/>
+          <w:u w:val="single"/>
+        </w:rPr>
         <w:t xml:space="preserve">Reference(s): </w:t>
       </w:r>
     </w:p>
@@ -4116,7 +7156,7 @@
           <w:sz w:val="24"/>
           <w:szCs w:val="24"/>
         </w:rPr>
-        <w:t>1. B</w:t>
+        <w:t xml:space="preserve">1. </w:t>
       </w:r>
       <w:proofErr w:type="spellStart"/>
       <w:r>
@@ -4125,7 +7165,7 @@
           <w:sz w:val="24"/>
           <w:szCs w:val="24"/>
         </w:rPr>
-        <w:t>oylestad</w:t>
+        <w:t>Boylestad</w:t>
       </w:r>
       <w:proofErr w:type="spellEnd"/>
       <w:r>
@@ -4671,6 +7711,7 @@
   <w:style w:type="character" w:default="1" w:styleId="DefaultParagraphFont">
     <w:name w:val="Default Paragraph Font"/>
     <w:uiPriority w:val="1"/>
+    <w:semiHidden/>
     <w:unhideWhenUsed/>
   </w:style>
   <w:style w:type="table" w:default="1" w:styleId="TableNormal">
@@ -4738,6 +7779,26 @@
     <w:rPr>
       <w:color w:val="605E5C"/>
       <w:shd w:val="clear" w:color="auto" w:fill="E1DFDD"/>
+    </w:rPr>
+  </w:style>
+  <w:style w:type="paragraph" w:customStyle="1" w:styleId="Default">
+    <w:name w:val="Default"/>
+    <w:rsid w:val="00DF30EF"/>
+    <w:pPr>
+      <w:autoSpaceDE w:val="0"/>
+      <w:autoSpaceDN w:val="0"/>
+      <w:adjustRightInd w:val="0"/>
+      <w:spacing w:after="0" w:line="240" w:lineRule="auto"/>
+      <w:ind w:left="720" w:hanging="360"/>
+      <w:jc w:val="both"/>
+    </w:pPr>
+    <w:rPr>
+      <w:rFonts w:ascii="Trebuchet MS" w:hAnsi="Trebuchet MS" w:cs="Trebuchet MS"/>
+      <w:color w:val="000000"/>
+      <w:kern w:val="0"/>
+      <w:sz w:val="24"/>
+      <w:szCs w:val="24"/>
+      <w14:ligatures w14:val="none"/>
     </w:rPr>
   </w:style>
 </w:styles>

</xml_diff>